<commit_message>
ALGAV_40 - Sugestões de como lidar com situações imprevistas [ref issue #113]
</commit_message>
<xml_diff>
--- a/algav/Sprint3/3NA_1.docx
+++ b/algav/Sprint3/3NA_1.docx
@@ -4,7 +4,7 @@
   <w:body>
     <w:p>
       <w:pPr>
-        <w:pStyle w:val="Ttulo"/>
+        <w:pStyle w:val="Title"/>
         <w:jc w:val="center"/>
       </w:pPr>
       <w:bookmarkStart w:id="0" w:name="_Hlk24709454"/>
@@ -128,7 +128,7 @@
     </w:p>
     <w:p>
       <w:pPr>
-        <w:pStyle w:val="Ttulo"/>
+        <w:pStyle w:val="Title"/>
         <w:jc w:val="center"/>
         <w:rPr>
           <w:sz w:val="96"/>
@@ -143,7 +143,7 @@
     </w:p>
     <w:p>
       <w:pPr>
-        <w:pStyle w:val="Subttulo"/>
+        <w:pStyle w:val="Subtitle"/>
         <w:jc w:val="center"/>
       </w:pPr>
       <w:r>
@@ -262,119 +262,119 @@
     <w:p>
       <w:pPr>
         <w:rPr>
-          <w:rStyle w:val="nfaseIntensa"/>
-          <w:lang w:val="pt-PT"/>
-        </w:rPr>
-      </w:pPr>
-    </w:p>
-    <w:p>
-      <w:pPr>
-        <w:rPr>
-          <w:rStyle w:val="nfase"/>
-          <w:lang w:val="pt-PT"/>
-        </w:rPr>
-      </w:pPr>
-    </w:p>
-    <w:p>
-      <w:pPr>
-        <w:rPr>
-          <w:rStyle w:val="nfase"/>
-          <w:lang w:val="pt-PT"/>
-        </w:rPr>
-      </w:pPr>
-    </w:p>
-    <w:p>
-      <w:pPr>
-        <w:rPr>
-          <w:rStyle w:val="nfase"/>
-          <w:lang w:val="pt-PT"/>
-        </w:rPr>
-      </w:pPr>
-    </w:p>
-    <w:p>
-      <w:pPr>
-        <w:rPr>
-          <w:rStyle w:val="nfase"/>
-          <w:lang w:val="pt-PT"/>
-        </w:rPr>
-      </w:pPr>
-    </w:p>
-    <w:p>
-      <w:pPr>
-        <w:rPr>
-          <w:rStyle w:val="nfase"/>
-          <w:lang w:val="pt-PT"/>
-        </w:rPr>
-      </w:pPr>
-    </w:p>
-    <w:p>
-      <w:pPr>
-        <w:rPr>
-          <w:rStyle w:val="nfase"/>
-          <w:lang w:val="pt-PT"/>
-        </w:rPr>
-      </w:pPr>
-    </w:p>
-    <w:p>
-      <w:pPr>
-        <w:rPr>
-          <w:rStyle w:val="nfase"/>
-          <w:lang w:val="pt-PT"/>
-        </w:rPr>
-      </w:pPr>
-    </w:p>
-    <w:p>
-      <w:pPr>
-        <w:rPr>
-          <w:rStyle w:val="nfase"/>
-          <w:lang w:val="pt-PT"/>
-        </w:rPr>
-      </w:pPr>
-    </w:p>
-    <w:p>
-      <w:pPr>
-        <w:rPr>
-          <w:rStyle w:val="nfase"/>
-          <w:lang w:val="pt-PT"/>
-        </w:rPr>
-      </w:pPr>
-    </w:p>
-    <w:p>
-      <w:pPr>
-        <w:rPr>
-          <w:rStyle w:val="nfase"/>
-          <w:lang w:val="pt-PT"/>
-        </w:rPr>
-      </w:pPr>
-    </w:p>
-    <w:p>
-      <w:pPr>
-        <w:rPr>
-          <w:rStyle w:val="nfase"/>
-          <w:lang w:val="pt-PT"/>
-        </w:rPr>
-      </w:pPr>
-    </w:p>
-    <w:p>
-      <w:pPr>
-        <w:rPr>
-          <w:rStyle w:val="nfase"/>
-          <w:lang w:val="pt-PT"/>
-        </w:rPr>
-      </w:pPr>
-    </w:p>
-    <w:p>
-      <w:pPr>
-        <w:rPr>
-          <w:rStyle w:val="nfase"/>
-          <w:lang w:val="pt-PT"/>
-        </w:rPr>
-      </w:pPr>
-    </w:p>
-    <w:p>
-      <w:pPr>
-        <w:rPr>
-          <w:rStyle w:val="nfase"/>
+          <w:rStyle w:val="IntenseEmphasis"/>
+          <w:lang w:val="pt-PT"/>
+        </w:rPr>
+      </w:pPr>
+    </w:p>
+    <w:p>
+      <w:pPr>
+        <w:rPr>
+          <w:rStyle w:val="Emphasis"/>
+          <w:lang w:val="pt-PT"/>
+        </w:rPr>
+      </w:pPr>
+    </w:p>
+    <w:p>
+      <w:pPr>
+        <w:rPr>
+          <w:rStyle w:val="Emphasis"/>
+          <w:lang w:val="pt-PT"/>
+        </w:rPr>
+      </w:pPr>
+    </w:p>
+    <w:p>
+      <w:pPr>
+        <w:rPr>
+          <w:rStyle w:val="Emphasis"/>
+          <w:lang w:val="pt-PT"/>
+        </w:rPr>
+      </w:pPr>
+    </w:p>
+    <w:p>
+      <w:pPr>
+        <w:rPr>
+          <w:rStyle w:val="Emphasis"/>
+          <w:lang w:val="pt-PT"/>
+        </w:rPr>
+      </w:pPr>
+    </w:p>
+    <w:p>
+      <w:pPr>
+        <w:rPr>
+          <w:rStyle w:val="Emphasis"/>
+          <w:lang w:val="pt-PT"/>
+        </w:rPr>
+      </w:pPr>
+    </w:p>
+    <w:p>
+      <w:pPr>
+        <w:rPr>
+          <w:rStyle w:val="Emphasis"/>
+          <w:lang w:val="pt-PT"/>
+        </w:rPr>
+      </w:pPr>
+    </w:p>
+    <w:p>
+      <w:pPr>
+        <w:rPr>
+          <w:rStyle w:val="Emphasis"/>
+          <w:lang w:val="pt-PT"/>
+        </w:rPr>
+      </w:pPr>
+    </w:p>
+    <w:p>
+      <w:pPr>
+        <w:rPr>
+          <w:rStyle w:val="Emphasis"/>
+          <w:lang w:val="pt-PT"/>
+        </w:rPr>
+      </w:pPr>
+    </w:p>
+    <w:p>
+      <w:pPr>
+        <w:rPr>
+          <w:rStyle w:val="Emphasis"/>
+          <w:lang w:val="pt-PT"/>
+        </w:rPr>
+      </w:pPr>
+    </w:p>
+    <w:p>
+      <w:pPr>
+        <w:rPr>
+          <w:rStyle w:val="Emphasis"/>
+          <w:lang w:val="pt-PT"/>
+        </w:rPr>
+      </w:pPr>
+    </w:p>
+    <w:p>
+      <w:pPr>
+        <w:rPr>
+          <w:rStyle w:val="Emphasis"/>
+          <w:lang w:val="pt-PT"/>
+        </w:rPr>
+      </w:pPr>
+    </w:p>
+    <w:p>
+      <w:pPr>
+        <w:rPr>
+          <w:rStyle w:val="Emphasis"/>
+          <w:lang w:val="pt-PT"/>
+        </w:rPr>
+      </w:pPr>
+    </w:p>
+    <w:p>
+      <w:pPr>
+        <w:rPr>
+          <w:rStyle w:val="Emphasis"/>
+          <w:lang w:val="pt-PT"/>
+        </w:rPr>
+      </w:pPr>
+    </w:p>
+    <w:p>
+      <w:pPr>
+        <w:rPr>
+          <w:rStyle w:val="Emphasis"/>
           <w:rFonts w:ascii="Calibri" w:hAnsi="Calibri"/>
           <w:i w:val="0"/>
           <w:iCs w:val="0"/>
@@ -383,7 +383,7 @@
       </w:pPr>
       <w:r>
         <w:rPr>
-          <w:rStyle w:val="nfase"/>
+          <w:rStyle w:val="Emphasis"/>
           <w:rFonts w:ascii="Calibri" w:hAnsi="Calibri"/>
           <w:i w:val="0"/>
           <w:iCs w:val="0"/>
@@ -395,7 +395,7 @@
     <w:p>
       <w:pPr>
         <w:rPr>
-          <w:rStyle w:val="nfase"/>
+          <w:rStyle w:val="Emphasis"/>
           <w:rFonts w:ascii="Calibri" w:hAnsi="Calibri"/>
           <w:i w:val="0"/>
           <w:iCs w:val="0"/>
@@ -404,7 +404,7 @@
       </w:pPr>
       <w:r>
         <w:rPr>
-          <w:rStyle w:val="nfase"/>
+          <w:rStyle w:val="Emphasis"/>
           <w:rFonts w:ascii="Calibri" w:hAnsi="Calibri"/>
           <w:i w:val="0"/>
           <w:iCs w:val="0"/>
@@ -414,7 +414,7 @@
       </w:r>
       <w:r>
         <w:rPr>
-          <w:rStyle w:val="nfase"/>
+          <w:rStyle w:val="Emphasis"/>
           <w:rFonts w:ascii="Calibri" w:hAnsi="Calibri"/>
           <w:i w:val="0"/>
           <w:iCs w:val="0"/>
@@ -424,7 +424,7 @@
       </w:r>
       <w:r>
         <w:rPr>
-          <w:rStyle w:val="nfase"/>
+          <w:rStyle w:val="Emphasis"/>
           <w:rFonts w:ascii="Calibri" w:hAnsi="Calibri"/>
           <w:i w:val="0"/>
           <w:iCs w:val="0"/>
@@ -434,7 +434,7 @@
       </w:r>
       <w:r>
         <w:rPr>
-          <w:rStyle w:val="nfase"/>
+          <w:rStyle w:val="Emphasis"/>
           <w:rFonts w:ascii="Calibri" w:hAnsi="Calibri"/>
           <w:i w:val="0"/>
           <w:iCs w:val="0"/>
@@ -444,7 +444,7 @@
       </w:r>
       <w:r>
         <w:rPr>
-          <w:rStyle w:val="nfase"/>
+          <w:rStyle w:val="Emphasis"/>
           <w:rFonts w:ascii="Calibri" w:hAnsi="Calibri"/>
           <w:i w:val="0"/>
           <w:iCs w:val="0"/>
@@ -456,7 +456,7 @@
     <w:p>
       <w:pPr>
         <w:rPr>
-          <w:rStyle w:val="nfase"/>
+          <w:rStyle w:val="Emphasis"/>
           <w:rFonts w:ascii="Calibri" w:hAnsi="Calibri"/>
           <w:i w:val="0"/>
           <w:iCs w:val="0"/>
@@ -465,7 +465,7 @@
       </w:pPr>
       <w:r>
         <w:rPr>
-          <w:rStyle w:val="nfase"/>
+          <w:rStyle w:val="Emphasis"/>
           <w:rFonts w:ascii="Calibri" w:hAnsi="Calibri"/>
           <w:i w:val="0"/>
           <w:iCs w:val="0"/>
@@ -477,7 +477,7 @@
     <w:p>
       <w:pPr>
         <w:rPr>
-          <w:rStyle w:val="nfase"/>
+          <w:rStyle w:val="Emphasis"/>
           <w:rFonts w:ascii="Calibri" w:hAnsi="Calibri"/>
           <w:i w:val="0"/>
           <w:iCs w:val="0"/>
@@ -486,7 +486,7 @@
       </w:pPr>
       <w:r>
         <w:rPr>
-          <w:rStyle w:val="nfase"/>
+          <w:rStyle w:val="Emphasis"/>
           <w:rFonts w:ascii="Calibri" w:hAnsi="Calibri"/>
           <w:i w:val="0"/>
           <w:iCs w:val="0"/>
@@ -496,7 +496,7 @@
       </w:r>
       <w:r>
         <w:rPr>
-          <w:rStyle w:val="nfase"/>
+          <w:rStyle w:val="Emphasis"/>
           <w:rFonts w:ascii="Calibri" w:hAnsi="Calibri"/>
           <w:i w:val="0"/>
           <w:iCs w:val="0"/>
@@ -506,7 +506,7 @@
       </w:r>
       <w:r>
         <w:rPr>
-          <w:rStyle w:val="nfase"/>
+          <w:rStyle w:val="Emphasis"/>
           <w:rFonts w:ascii="Calibri" w:hAnsi="Calibri"/>
           <w:i w:val="0"/>
           <w:iCs w:val="0"/>
@@ -522,7 +522,7 @@
           <w:color w:val="auto"/>
           <w:sz w:val="22"/>
           <w:szCs w:val="22"/>
-          <w:lang w:eastAsia="en-US"/>
+          <w:lang w:val="en-US" w:eastAsia="en-US"/>
         </w:rPr>
         <w:id w:val="773518943"/>
         <w:docPartObj>
@@ -542,7 +542,7 @@
       <w:sdtContent>
         <w:p>
           <w:pPr>
-            <w:pStyle w:val="Cabealhodondice"/>
+            <w:pStyle w:val="TOCHeading"/>
             <w:spacing w:line="360" w:lineRule="auto"/>
           </w:pPr>
           <w:r>
@@ -551,7 +551,7 @@
         </w:p>
         <w:p>
           <w:pPr>
-            <w:pStyle w:val="ndice1"/>
+            <w:pStyle w:val="TOC1"/>
             <w:tabs>
               <w:tab w:val="right" w:leader="dot" w:pos="8494"/>
             </w:tabs>
@@ -585,7 +585,7 @@
           <w:hyperlink w:anchor="_Toc27831962" w:history="1">
             <w:r>
               <w:rPr>
-                <w:rStyle w:val="Hiperligao"/>
+                <w:rStyle w:val="Hyperlink"/>
                 <w:noProof/>
               </w:rPr>
               <w:t>Introdução</w:t>
@@ -642,7 +642,7 @@
         </w:p>
         <w:p>
           <w:pPr>
-            <w:pStyle w:val="ndice1"/>
+            <w:pStyle w:val="TOC1"/>
             <w:tabs>
               <w:tab w:val="right" w:leader="dot" w:pos="8494"/>
             </w:tabs>
@@ -655,7 +655,7 @@
           <w:hyperlink w:anchor="_Toc27831963" w:history="1">
             <w:r>
               <w:rPr>
-                <w:rStyle w:val="Hiperligao"/>
+                <w:rStyle w:val="Hyperlink"/>
                 <w:noProof/>
               </w:rPr>
               <w:t>1º Expandir o problema para várias linhas de fabrico</w:t>
@@ -712,7 +712,7 @@
         </w:p>
         <w:p>
           <w:pPr>
-            <w:pStyle w:val="ndice1"/>
+            <w:pStyle w:val="TOC1"/>
             <w:tabs>
               <w:tab w:val="right" w:leader="dot" w:pos="8494"/>
             </w:tabs>
@@ -725,7 +725,7 @@
           <w:hyperlink w:anchor="_Toc27831964" w:history="1">
             <w:r>
               <w:rPr>
-                <w:rStyle w:val="Hiperligao"/>
+                <w:rStyle w:val="Hyperlink"/>
                 <w:noProof/>
               </w:rPr>
               <w:t>2º Representar as máquinas através de agendas temporais</w:t>
@@ -782,7 +782,7 @@
         </w:p>
         <w:p>
           <w:pPr>
-            <w:pStyle w:val="ndice1"/>
+            <w:pStyle w:val="TOC1"/>
             <w:tabs>
               <w:tab w:val="right" w:leader="dot" w:pos="8494"/>
             </w:tabs>
@@ -795,7 +795,7 @@
           <w:hyperlink w:anchor="_Toc27831965" w:history="1">
             <w:r>
               <w:rPr>
-                <w:rStyle w:val="Hiperligao"/>
+                <w:rStyle w:val="Hyperlink"/>
                 <w:noProof/>
               </w:rPr>
               <w:t>3º Sugestões de soluções para lidar com situações não previstas</w:t>
@@ -852,7 +852,7 @@
         </w:p>
         <w:p>
           <w:pPr>
-            <w:pStyle w:val="ndice1"/>
+            <w:pStyle w:val="TOC1"/>
             <w:tabs>
               <w:tab w:val="right" w:leader="dot" w:pos="8494"/>
             </w:tabs>
@@ -865,7 +865,7 @@
           <w:hyperlink w:anchor="_Toc27831966" w:history="1">
             <w:r>
               <w:rPr>
-                <w:rStyle w:val="Hiperligao"/>
+                <w:rStyle w:val="Hyperlink"/>
                 <w:noProof/>
               </w:rPr>
               <w:t>Técnicas de Machine Learning</w:t>
@@ -922,7 +922,7 @@
         </w:p>
         <w:p>
           <w:pPr>
-            <w:pStyle w:val="ndice2"/>
+            <w:pStyle w:val="TOC2"/>
             <w:tabs>
               <w:tab w:val="right" w:leader="dot" w:pos="8494"/>
             </w:tabs>
@@ -935,7 +935,7 @@
           <w:hyperlink w:anchor="_Toc27831967" w:history="1">
             <w:r>
               <w:rPr>
-                <w:rStyle w:val="Hiperligao"/>
+                <w:rStyle w:val="Hyperlink"/>
                 <w:rFonts w:ascii="Times New Roman" w:eastAsia="Times New Roman" w:hAnsi="Times New Roman" w:cs="Times New Roman"/>
                 <w:noProof/>
               </w:rPr>
@@ -993,7 +993,7 @@
         </w:p>
         <w:p>
           <w:pPr>
-            <w:pStyle w:val="ndice2"/>
+            <w:pStyle w:val="TOC2"/>
             <w:tabs>
               <w:tab w:val="right" w:leader="dot" w:pos="8494"/>
             </w:tabs>
@@ -1006,7 +1006,7 @@
           <w:hyperlink w:anchor="_Toc27831968" w:history="1">
             <w:r>
               <w:rPr>
-                <w:rStyle w:val="Hiperligao"/>
+                <w:rStyle w:val="Hyperlink"/>
                 <w:rFonts w:ascii="Times New Roman" w:eastAsia="Times New Roman" w:hAnsi="Times New Roman" w:cs="Times New Roman"/>
                 <w:noProof/>
               </w:rPr>
@@ -1064,7 +1064,7 @@
         </w:p>
         <w:p>
           <w:pPr>
-            <w:pStyle w:val="ndice1"/>
+            <w:pStyle w:val="TOC1"/>
             <w:tabs>
               <w:tab w:val="right" w:leader="dot" w:pos="8494"/>
             </w:tabs>
@@ -1077,7 +1077,7 @@
           <w:hyperlink w:anchor="_Toc27831969" w:history="1">
             <w:r>
               <w:rPr>
-                <w:rStyle w:val="Hiperligao"/>
+                <w:rStyle w:val="Hyperlink"/>
                 <w:noProof/>
               </w:rPr>
               <w:t>Conclusão</w:t>
@@ -1153,7 +1153,7 @@
     <w:p>
       <w:pPr>
         <w:rPr>
-          <w:rStyle w:val="nfaseDiscreta"/>
+          <w:rStyle w:val="SubtleEmphasis"/>
           <w:i w:val="0"/>
           <w:color w:val="auto"/>
           <w:lang w:val="pt-PT"/>
@@ -1163,7 +1163,7 @@
     <w:p>
       <w:pPr>
         <w:rPr>
-          <w:rStyle w:val="nfaseDiscreta"/>
+          <w:rStyle w:val="SubtleEmphasis"/>
           <w:i w:val="0"/>
           <w:color w:val="auto"/>
           <w:lang w:val="pt-PT"/>
@@ -1173,7 +1173,7 @@
     <w:p>
       <w:pPr>
         <w:rPr>
-          <w:rStyle w:val="nfaseDiscreta"/>
+          <w:rStyle w:val="SubtleEmphasis"/>
           <w:i w:val="0"/>
           <w:color w:val="auto"/>
           <w:lang w:val="pt-PT"/>
@@ -1183,7 +1183,7 @@
     <w:p>
       <w:pPr>
         <w:rPr>
-          <w:rStyle w:val="nfaseDiscreta"/>
+          <w:rStyle w:val="SubtleEmphasis"/>
           <w:i w:val="0"/>
           <w:color w:val="auto"/>
           <w:lang w:val="pt-PT"/>
@@ -1193,7 +1193,7 @@
     <w:p>
       <w:pPr>
         <w:rPr>
-          <w:rStyle w:val="nfaseDiscreta"/>
+          <w:rStyle w:val="SubtleEmphasis"/>
           <w:i w:val="0"/>
           <w:color w:val="auto"/>
           <w:lang w:val="pt-PT"/>
@@ -1203,7 +1203,7 @@
     <w:p>
       <w:pPr>
         <w:rPr>
-          <w:rStyle w:val="nfaseDiscreta"/>
+          <w:rStyle w:val="SubtleEmphasis"/>
           <w:i w:val="0"/>
           <w:color w:val="auto"/>
           <w:lang w:val="pt-PT"/>
@@ -1213,7 +1213,7 @@
     <w:p>
       <w:pPr>
         <w:rPr>
-          <w:rStyle w:val="nfaseDiscreta"/>
+          <w:rStyle w:val="SubtleEmphasis"/>
           <w:i w:val="0"/>
           <w:color w:val="auto"/>
           <w:lang w:val="pt-PT"/>
@@ -1223,7 +1223,7 @@
     <w:p>
       <w:pPr>
         <w:rPr>
-          <w:rStyle w:val="nfaseDiscreta"/>
+          <w:rStyle w:val="SubtleEmphasis"/>
           <w:i w:val="0"/>
           <w:color w:val="auto"/>
           <w:lang w:val="pt-PT"/>
@@ -1233,7 +1233,7 @@
     <w:p>
       <w:pPr>
         <w:rPr>
-          <w:rStyle w:val="nfaseDiscreta"/>
+          <w:rStyle w:val="SubtleEmphasis"/>
           <w:i w:val="0"/>
           <w:color w:val="auto"/>
           <w:lang w:val="pt-PT"/>
@@ -1243,7 +1243,7 @@
     <w:p>
       <w:pPr>
         <w:rPr>
-          <w:rStyle w:val="nfaseDiscreta"/>
+          <w:rStyle w:val="SubtleEmphasis"/>
           <w:i w:val="0"/>
           <w:color w:val="auto"/>
           <w:lang w:val="pt-PT"/>
@@ -1253,7 +1253,7 @@
     <w:p>
       <w:pPr>
         <w:rPr>
-          <w:rStyle w:val="nfaseDiscreta"/>
+          <w:rStyle w:val="SubtleEmphasis"/>
           <w:i w:val="0"/>
           <w:color w:val="auto"/>
           <w:lang w:val="pt-PT"/>
@@ -1263,7 +1263,7 @@
     <w:p>
       <w:pPr>
         <w:rPr>
-          <w:rStyle w:val="nfaseDiscreta"/>
+          <w:rStyle w:val="SubtleEmphasis"/>
           <w:i w:val="0"/>
           <w:color w:val="auto"/>
           <w:lang w:val="pt-PT"/>
@@ -1273,7 +1273,7 @@
     <w:p>
       <w:pPr>
         <w:rPr>
-          <w:rStyle w:val="nfaseDiscreta"/>
+          <w:rStyle w:val="SubtleEmphasis"/>
           <w:i w:val="0"/>
           <w:color w:val="auto"/>
           <w:lang w:val="pt-PT"/>
@@ -1283,7 +1283,7 @@
     <w:p>
       <w:pPr>
         <w:rPr>
-          <w:rStyle w:val="nfaseDiscreta"/>
+          <w:rStyle w:val="SubtleEmphasis"/>
           <w:i w:val="0"/>
           <w:color w:val="auto"/>
           <w:lang w:val="pt-PT"/>
@@ -1293,7 +1293,7 @@
     <w:p>
       <w:pPr>
         <w:rPr>
-          <w:rStyle w:val="nfaseDiscreta"/>
+          <w:rStyle w:val="SubtleEmphasis"/>
           <w:i w:val="0"/>
           <w:color w:val="auto"/>
           <w:lang w:val="pt-PT"/>
@@ -1303,7 +1303,7 @@
     <w:p>
       <w:pPr>
         <w:rPr>
-          <w:rStyle w:val="nfaseDiscreta"/>
+          <w:rStyle w:val="SubtleEmphasis"/>
           <w:i w:val="0"/>
           <w:color w:val="auto"/>
           <w:lang w:val="pt-PT"/>
@@ -1313,7 +1313,7 @@
     <w:p>
       <w:pPr>
         <w:rPr>
-          <w:rStyle w:val="nfaseDiscreta"/>
+          <w:rStyle w:val="SubtleEmphasis"/>
           <w:i w:val="0"/>
           <w:color w:val="auto"/>
           <w:lang w:val="pt-PT"/>
@@ -1323,7 +1323,7 @@
     <w:p>
       <w:pPr>
         <w:rPr>
-          <w:rStyle w:val="nfaseDiscreta"/>
+          <w:rStyle w:val="SubtleEmphasis"/>
           <w:i w:val="0"/>
           <w:color w:val="auto"/>
           <w:lang w:val="pt-PT"/>
@@ -1333,7 +1333,7 @@
     <w:p>
       <w:pPr>
         <w:rPr>
-          <w:rStyle w:val="nfaseDiscreta"/>
+          <w:rStyle w:val="SubtleEmphasis"/>
           <w:i w:val="0"/>
           <w:color w:val="auto"/>
           <w:lang w:val="pt-PT"/>
@@ -1342,7 +1342,7 @@
     </w:p>
     <w:p>
       <w:pPr>
-        <w:pStyle w:val="Ttulo1"/>
+        <w:pStyle w:val="Heading1"/>
       </w:pPr>
     </w:p>
     <w:p>
@@ -1364,7 +1364,7 @@
     </w:p>
     <w:p>
       <w:pPr>
-        <w:pStyle w:val="Ttulo1"/>
+        <w:pStyle w:val="Heading1"/>
       </w:pPr>
       <w:bookmarkStart w:id="1" w:name="_Toc27831962"/>
       <w:r>
@@ -1683,17 +1683,7 @@
           <w:szCs w:val="22"/>
           <w:lang w:val="pt-PT"/>
         </w:rPr>
-        <w:t xml:space="preserve">técnicas de </w:t>
-      </w:r>
-      <w:proofErr w:type="spellStart"/>
-      <w:r>
-        <w:rPr>
-          <w:rFonts w:ascii="Calibri" w:hAnsi="Calibri"/>
-          <w:sz w:val="22"/>
-          <w:szCs w:val="22"/>
-          <w:lang w:val="pt-PT"/>
-        </w:rPr>
-        <w:t>ma</w:t>
+        <w:t>técnicas de ma</w:t>
       </w:r>
       <w:r>
         <w:rPr>
@@ -1711,37 +1701,7 @@
           <w:szCs w:val="22"/>
           <w:lang w:val="pt-PT"/>
         </w:rPr>
-        <w:t>hine</w:t>
-      </w:r>
-      <w:proofErr w:type="spellEnd"/>
-      <w:r>
-        <w:rPr>
-          <w:rFonts w:ascii="Calibri" w:hAnsi="Calibri"/>
-          <w:sz w:val="22"/>
-          <w:szCs w:val="22"/>
-          <w:lang w:val="pt-PT"/>
-        </w:rPr>
-        <w:t xml:space="preserve"> </w:t>
-      </w:r>
-      <w:proofErr w:type="spellStart"/>
-      <w:r>
-        <w:rPr>
-          <w:rFonts w:ascii="Calibri" w:hAnsi="Calibri"/>
-          <w:sz w:val="22"/>
-          <w:szCs w:val="22"/>
-          <w:lang w:val="pt-PT"/>
-        </w:rPr>
-        <w:t>learning</w:t>
-      </w:r>
-      <w:proofErr w:type="spellEnd"/>
-      <w:r>
-        <w:rPr>
-          <w:rFonts w:ascii="Calibri" w:hAnsi="Calibri"/>
-          <w:sz w:val="22"/>
-          <w:szCs w:val="22"/>
-          <w:lang w:val="pt-PT"/>
-        </w:rPr>
-        <w:t xml:space="preserve"> </w:t>
+        <w:t xml:space="preserve">hine learning </w:t>
       </w:r>
       <w:r>
         <w:rPr>
@@ -1817,7 +1777,7 @@
     </w:p>
     <w:p>
       <w:pPr>
-        <w:pStyle w:val="Ttulo1"/>
+        <w:pStyle w:val="Heading1"/>
       </w:pPr>
       <w:bookmarkStart w:id="2" w:name="_Toc27831963"/>
       <w:r>
@@ -1944,7 +1904,7 @@
     </w:p>
     <w:tbl>
       <w:tblPr>
-        <w:tblStyle w:val="TabelacomGrelha"/>
+        <w:tblStyle w:val="TableGrid"/>
         <w:tblW w:w="0" w:type="auto"/>
         <w:tblBorders>
           <w:top w:val="none" w:sz="0" w:space="0" w:color="auto"/>
@@ -2020,7 +1980,7 @@
           </w:p>
           <w:p>
             <w:pPr>
-              <w:pStyle w:val="Legenda"/>
+              <w:pStyle w:val="Caption"/>
               <w:jc w:val="center"/>
               <w:rPr>
                 <w:b/>
@@ -2236,7 +2196,7 @@
           </w:p>
           <w:p>
             <w:pPr>
-              <w:pStyle w:val="Legenda"/>
+              <w:pStyle w:val="Caption"/>
               <w:jc w:val="center"/>
               <w:rPr>
                 <w:rFonts w:ascii="Calibri" w:hAnsi="Calibri"/>
@@ -2461,7 +2421,7 @@
           </w:p>
           <w:p>
             <w:pPr>
-              <w:pStyle w:val="Legenda"/>
+              <w:pStyle w:val="Caption"/>
               <w:jc w:val="center"/>
               <w:rPr>
                 <w:rFonts w:ascii="Calibri" w:hAnsi="Calibri"/>
@@ -2839,7 +2799,7 @@
     </w:p>
     <w:p>
       <w:pPr>
-        <w:pStyle w:val="Legenda"/>
+        <w:pStyle w:val="Caption"/>
         <w:jc w:val="center"/>
         <w:rPr>
           <w:rFonts w:ascii="Calibri" w:hAnsi="Calibri"/>
@@ -2850,37 +2810,40 @@
       <w:r>
         <w:t xml:space="preserve">Figura </w:t>
       </w:r>
-      <w:r>
-        <w:fldChar w:fldCharType="begin"/>
-      </w:r>
-      <w:r>
-        <w:instrText xml:space="preserve"> STYLEREF 0 \s </w:instrText>
-      </w:r>
-      <w:r>
-        <w:fldChar w:fldCharType="separate"/>
-      </w:r>
-      <w:r>
-        <w:rPr>
-          <w:b/>
-          <w:bCs/>
-          <w:noProof/>
-        </w:rPr>
-        <w:t>Erro! Utilize o separador Base para aplicar 0 ao texto que pretende que apareça aqui.</w:t>
-      </w:r>
-      <w:r>
-        <w:fldChar w:fldCharType="end"/>
-      </w:r>
-      <w:r>
-        <w:t>.</w:t>
-      </w:r>
-      <w:fldSimple w:instr=" SEQ Figura \* ARABIC \s 0 ">
+      <w:fldSimple w:instr=" STYLEREF 0 \s ">
         <w:r>
           <w:rPr>
+            <w:b/>
+            <w:bCs/>
             <w:noProof/>
           </w:rPr>
-          <w:t>4</w:t>
+          <w:t>Erro! Utilize o separador Base para aplicar 0 ao texto que pretende que apareça aqui.</w:t>
         </w:r>
       </w:fldSimple>
+      <w:r>
+        <w:t>.</w:t>
+      </w:r>
+      <w:r>
+        <w:fldChar w:fldCharType="begin"/>
+      </w:r>
+      <w:r>
+        <w:instrText xml:space="preserve"> SEQ Figura \* ARABIC \s 0 </w:instrText>
+      </w:r>
+      <w:r>
+        <w:fldChar w:fldCharType="separate"/>
+      </w:r>
+      <w:r>
+        <w:rPr>
+          <w:noProof/>
+        </w:rPr>
+        <w:t>4</w:t>
+      </w:r>
+      <w:r>
+        <w:rPr>
+          <w:noProof/>
+        </w:rPr>
+        <w:fldChar w:fldCharType="end"/>
+      </w:r>
       <w:r>
         <w:t>. Ordenação de tarefas por tempo de conclusão</w:t>
       </w:r>
@@ -3058,7 +3021,7 @@
     </w:p>
     <w:p>
       <w:pPr>
-        <w:pStyle w:val="Legenda"/>
+        <w:pStyle w:val="Caption"/>
         <w:jc w:val="center"/>
         <w:rPr>
           <w:rFonts w:ascii="Calibri" w:hAnsi="Calibri"/>
@@ -3069,38 +3032,41 @@
       <w:r>
         <w:t xml:space="preserve">Figura </w:t>
       </w:r>
-      <w:r>
-        <w:fldChar w:fldCharType="begin"/>
-      </w:r>
-      <w:r>
-        <w:instrText xml:space="preserve"> STYLEREF 0 \s </w:instrText>
-      </w:r>
-      <w:r>
-        <w:fldChar w:fldCharType="separate"/>
-      </w:r>
-      <w:r>
-        <w:rPr>
-          <w:b/>
-          <w:bCs/>
-          <w:noProof/>
-        </w:rPr>
-        <w:t>Erro! Utilize o separador Base para aplicar 0 ao texto que pretende que apareça aqui.</w:t>
-      </w:r>
-      <w:r>
-        <w:fldChar w:fldCharType="end"/>
-      </w:r>
-      <w:r>
-        <w:t>.</w:t>
-      </w:r>
-      <w:fldSimple w:instr=" SEQ Figura \* ARABIC \s 0 ">
+      <w:fldSimple w:instr=" STYLEREF 0 \s ">
         <w:r>
           <w:rPr>
+            <w:b/>
+            <w:bCs/>
             <w:noProof/>
           </w:rPr>
-          <w:t>5</w:t>
+          <w:t>Erro! Utilize o separador Base para aplicar 0 ao texto que pretende que apareça aqui.</w:t>
         </w:r>
       </w:fldSimple>
       <w:r>
+        <w:t>.</w:t>
+      </w:r>
+      <w:r>
+        <w:fldChar w:fldCharType="begin"/>
+      </w:r>
+      <w:r>
+        <w:instrText xml:space="preserve"> SEQ Figura \* ARABIC \s 0 </w:instrText>
+      </w:r>
+      <w:r>
+        <w:fldChar w:fldCharType="separate"/>
+      </w:r>
+      <w:r>
+        <w:rPr>
+          <w:noProof/>
+        </w:rPr>
+        <w:t>5</w:t>
+      </w:r>
+      <w:r>
+        <w:rPr>
+          <w:noProof/>
+        </w:rPr>
+        <w:fldChar w:fldCharType="end"/>
+      </w:r>
+      <w:r>
         <w:t xml:space="preserve"> Filtragem das linhas onde é possível executar as tarefas</w:t>
       </w:r>
     </w:p>
@@ -3184,27 +3150,7 @@
           <w:szCs w:val="22"/>
           <w:lang w:val="pt-PT"/>
         </w:rPr>
-        <w:t xml:space="preserve">comparar os </w:t>
-      </w:r>
-      <w:proofErr w:type="spellStart"/>
-      <w:r>
-        <w:rPr>
-          <w:rFonts w:ascii="Calibri" w:hAnsi="Calibri"/>
-          <w:sz w:val="22"/>
-          <w:szCs w:val="22"/>
-          <w:lang w:val="pt-PT"/>
-        </w:rPr>
-        <w:t>makespan</w:t>
-      </w:r>
-      <w:proofErr w:type="spellEnd"/>
-      <w:r>
-        <w:rPr>
-          <w:rFonts w:ascii="Calibri" w:hAnsi="Calibri"/>
-          <w:sz w:val="22"/>
-          <w:szCs w:val="22"/>
-          <w:lang w:val="pt-PT"/>
-        </w:rPr>
-        <w:t xml:space="preserve"> acumulados</w:t>
+        <w:t>comparar os makespan acumulados</w:t>
       </w:r>
       <w:r>
         <w:rPr>
@@ -3300,7 +3246,7 @@
     </w:p>
     <w:p>
       <w:pPr>
-        <w:pStyle w:val="Legenda"/>
+        <w:pStyle w:val="Caption"/>
         <w:jc w:val="center"/>
         <w:rPr>
           <w:rFonts w:ascii="Calibri" w:hAnsi="Calibri"/>
@@ -3311,38 +3257,41 @@
       <w:r>
         <w:t xml:space="preserve">Figura </w:t>
       </w:r>
-      <w:r>
-        <w:fldChar w:fldCharType="begin"/>
-      </w:r>
-      <w:r>
-        <w:instrText xml:space="preserve"> STYLEREF 0 \s </w:instrText>
-      </w:r>
-      <w:r>
-        <w:fldChar w:fldCharType="separate"/>
-      </w:r>
-      <w:r>
-        <w:rPr>
-          <w:b/>
-          <w:bCs/>
-          <w:noProof/>
-        </w:rPr>
-        <w:t>Erro! Utilize o separador Base para aplicar 0 ao texto que pretende que apareça aqui.</w:t>
-      </w:r>
-      <w:r>
-        <w:fldChar w:fldCharType="end"/>
-      </w:r>
-      <w:r>
-        <w:t>.</w:t>
-      </w:r>
-      <w:fldSimple w:instr=" SEQ Figura \* ARABIC \s 0 ">
+      <w:fldSimple w:instr=" STYLEREF 0 \s ">
         <w:r>
           <w:rPr>
+            <w:b/>
+            <w:bCs/>
             <w:noProof/>
           </w:rPr>
-          <w:t>6</w:t>
+          <w:t>Erro! Utilize o separador Base para aplicar 0 ao texto que pretende que apareça aqui.</w:t>
         </w:r>
       </w:fldSimple>
       <w:r>
+        <w:t>.</w:t>
+      </w:r>
+      <w:r>
+        <w:fldChar w:fldCharType="begin"/>
+      </w:r>
+      <w:r>
+        <w:instrText xml:space="preserve"> SEQ Figura \* ARABIC \s 0 </w:instrText>
+      </w:r>
+      <w:r>
+        <w:fldChar w:fldCharType="separate"/>
+      </w:r>
+      <w:r>
+        <w:rPr>
+          <w:noProof/>
+        </w:rPr>
+        <w:t>6</w:t>
+      </w:r>
+      <w:r>
+        <w:rPr>
+          <w:noProof/>
+        </w:rPr>
+        <w:fldChar w:fldCharType="end"/>
+      </w:r>
+      <w:r>
         <w:t>. Atribuição das tarefas às linhas de produção</w:t>
       </w:r>
     </w:p>
@@ -3364,7 +3313,7 @@
     </w:p>
     <w:p>
       <w:pPr>
-        <w:pStyle w:val="Ttulo1"/>
+        <w:pStyle w:val="Heading1"/>
       </w:pPr>
       <w:bookmarkStart w:id="3" w:name="_Toc27831964"/>
       <w:r>
@@ -3402,8 +3351,10 @@
           <w:szCs w:val="22"/>
           <w:lang w:val="pt-PT"/>
         </w:rPr>
-        <w:t xml:space="preserve">A resolução do problema da criação de agendas temporais para cada máquina inicializa com a  </w:t>
-      </w:r>
+        <w:t xml:space="preserve">A resolução do problema da criação de agendas temporais para cada máquina inicializa com a </w:t>
+      </w:r>
+      <w:bookmarkStart w:id="4" w:name="_GoBack"/>
+      <w:bookmarkEnd w:id="4"/>
       <w:r>
         <w:rPr>
           <w:rFonts w:ascii="Calibri" w:hAnsi="Calibri"/>
@@ -3671,7 +3622,7 @@
     </w:p>
     <w:p>
       <w:pPr>
-        <w:pStyle w:val="Legenda"/>
+        <w:pStyle w:val="Caption"/>
         <w:jc w:val="center"/>
         <w:rPr>
           <w:rFonts w:ascii="Calibri" w:hAnsi="Calibri"/>
@@ -3682,37 +3633,40 @@
       <w:r>
         <w:t xml:space="preserve">Figura </w:t>
       </w:r>
-      <w:r>
-        <w:fldChar w:fldCharType="begin"/>
-      </w:r>
-      <w:r>
-        <w:instrText xml:space="preserve"> STYLEREF 0 \s </w:instrText>
-      </w:r>
-      <w:r>
-        <w:fldChar w:fldCharType="separate"/>
-      </w:r>
-      <w:r>
-        <w:rPr>
-          <w:b/>
-          <w:bCs/>
-          <w:noProof/>
-        </w:rPr>
-        <w:t>Erro! Utilize o separador Base para aplicar 0 ao texto que pretende que apareça aqui.</w:t>
-      </w:r>
-      <w:r>
-        <w:fldChar w:fldCharType="end"/>
-      </w:r>
-      <w:r>
-        <w:t>.</w:t>
-      </w:r>
-      <w:fldSimple w:instr=" SEQ Figura \* ARABIC \s 0 ">
+      <w:fldSimple w:instr=" STYLEREF 0 \s ">
         <w:r>
           <w:rPr>
+            <w:b/>
+            <w:bCs/>
             <w:noProof/>
           </w:rPr>
-          <w:t>7</w:t>
+          <w:t>Erro! Utilize o separador Base para aplicar 0 ao texto que pretende que apareça aqui.</w:t>
         </w:r>
       </w:fldSimple>
+      <w:r>
+        <w:t>.</w:t>
+      </w:r>
+      <w:r>
+        <w:fldChar w:fldCharType="begin"/>
+      </w:r>
+      <w:r>
+        <w:instrText xml:space="preserve"> SEQ Figura \* ARABIC \s 0 </w:instrText>
+      </w:r>
+      <w:r>
+        <w:fldChar w:fldCharType="separate"/>
+      </w:r>
+      <w:r>
+        <w:rPr>
+          <w:noProof/>
+        </w:rPr>
+        <w:t>7</w:t>
+      </w:r>
+      <w:r>
+        <w:rPr>
+          <w:noProof/>
+        </w:rPr>
+        <w:fldChar w:fldCharType="end"/>
+      </w:r>
       <w:r>
         <w:t xml:space="preserve"> Agenda temporal</w:t>
       </w:r>
@@ -3778,7 +3732,7 @@
     </w:p>
     <w:p>
       <w:pPr>
-        <w:pStyle w:val="Legenda"/>
+        <w:pStyle w:val="Caption"/>
         <w:jc w:val="center"/>
         <w:rPr>
           <w:rFonts w:ascii="Calibri" w:hAnsi="Calibri"/>
@@ -3789,38 +3743,41 @@
       <w:r>
         <w:t xml:space="preserve">Figura </w:t>
       </w:r>
-      <w:r>
-        <w:fldChar w:fldCharType="begin"/>
-      </w:r>
-      <w:r>
-        <w:instrText xml:space="preserve"> STYLEREF 0 \s </w:instrText>
-      </w:r>
-      <w:r>
-        <w:fldChar w:fldCharType="separate"/>
-      </w:r>
-      <w:r>
-        <w:rPr>
-          <w:b/>
-          <w:bCs/>
-          <w:noProof/>
-        </w:rPr>
-        <w:t>Erro! Utilize o separador Base para aplicar 0 ao texto que pretende que apareça aqui.</w:t>
-      </w:r>
-      <w:r>
-        <w:fldChar w:fldCharType="end"/>
-      </w:r>
-      <w:r>
-        <w:t>.</w:t>
-      </w:r>
-      <w:fldSimple w:instr=" SEQ Figura \* ARABIC \s 0 ">
+      <w:fldSimple w:instr=" STYLEREF 0 \s ">
         <w:r>
           <w:rPr>
+            <w:b/>
+            <w:bCs/>
             <w:noProof/>
           </w:rPr>
-          <w:t>8</w:t>
+          <w:t>Erro! Utilize o separador Base para aplicar 0 ao texto que pretende que apareça aqui.</w:t>
         </w:r>
       </w:fldSimple>
       <w:r>
+        <w:t>.</w:t>
+      </w:r>
+      <w:r>
+        <w:fldChar w:fldCharType="begin"/>
+      </w:r>
+      <w:r>
+        <w:instrText xml:space="preserve"> SEQ Figura \* ARABIC \s 0 </w:instrText>
+      </w:r>
+      <w:r>
+        <w:fldChar w:fldCharType="separate"/>
+      </w:r>
+      <w:r>
+        <w:rPr>
+          <w:noProof/>
+        </w:rPr>
+        <w:t>8</w:t>
+      </w:r>
+      <w:r>
+        <w:rPr>
+          <w:noProof/>
+        </w:rPr>
+        <w:fldChar w:fldCharType="end"/>
+      </w:r>
+      <w:r>
         <w:t xml:space="preserve"> Deslizamentos das tarefas</w:t>
       </w:r>
     </w:p>
@@ -3841,7 +3798,27 @@
           <w:szCs w:val="22"/>
           <w:lang w:val="pt-PT"/>
         </w:rPr>
-        <w:t>Nos deslizamentos é subtraído o tempo final de uma operação numa maquina ao tempo inicial a operação seguinte e encontra o valor menor para depois aplicar um deslizamento igual a esse valor a todas as operação daquela tarefa</w:t>
+        <w:t xml:space="preserve">Nos deslizamentos é subtraído o tempo final de uma operação numa maquina ao tempo inicial a operação seguinte e encontra o valor menor para depois aplicar um deslizamento igual a esse valor a </w:t>
+      </w:r>
+      <w:proofErr w:type="gramStart"/>
+      <w:r>
+        <w:rPr>
+          <w:rFonts w:ascii="Calibri" w:hAnsi="Calibri"/>
+          <w:sz w:val="22"/>
+          <w:szCs w:val="22"/>
+          <w:lang w:val="pt-PT"/>
+        </w:rPr>
+        <w:t>todas as operação</w:t>
+      </w:r>
+      <w:proofErr w:type="gramEnd"/>
+      <w:r>
+        <w:rPr>
+          <w:rFonts w:ascii="Calibri" w:hAnsi="Calibri"/>
+          <w:sz w:val="22"/>
+          <w:szCs w:val="22"/>
+          <w:lang w:val="pt-PT"/>
+        </w:rPr>
+        <w:t xml:space="preserve"> daquela tarefa</w:t>
       </w:r>
       <w:r>
         <w:rPr>
@@ -3958,44 +3935,47 @@
     </w:p>
     <w:p>
       <w:pPr>
-        <w:pStyle w:val="Legenda"/>
+        <w:pStyle w:val="Caption"/>
         <w:jc w:val="center"/>
       </w:pPr>
       <w:r>
         <w:t xml:space="preserve">Figura </w:t>
       </w:r>
-      <w:r>
-        <w:fldChar w:fldCharType="begin"/>
-      </w:r>
-      <w:r>
-        <w:instrText xml:space="preserve"> STYLEREF 0 \s </w:instrText>
-      </w:r>
-      <w:r>
-        <w:fldChar w:fldCharType="separate"/>
-      </w:r>
-      <w:r>
-        <w:rPr>
-          <w:b/>
-          <w:bCs/>
-          <w:noProof/>
-        </w:rPr>
-        <w:t>Erro! Utilize o separador Base para aplicar 0 ao texto que pretende que apareça aqui.</w:t>
-      </w:r>
-      <w:r>
-        <w:fldChar w:fldCharType="end"/>
-      </w:r>
-      <w:r>
-        <w:t>.</w:t>
-      </w:r>
-      <w:fldSimple w:instr=" SEQ Figura \* ARABIC \s 0 ">
+      <w:fldSimple w:instr=" STYLEREF 0 \s ">
         <w:r>
           <w:rPr>
+            <w:b/>
+            <w:bCs/>
             <w:noProof/>
           </w:rPr>
-          <w:t>9</w:t>
+          <w:t>Erro! Utilize o separador Base para aplicar 0 ao texto que pretende que apareça aqui.</w:t>
         </w:r>
       </w:fldSimple>
       <w:r>
+        <w:t>.</w:t>
+      </w:r>
+      <w:r>
+        <w:fldChar w:fldCharType="begin"/>
+      </w:r>
+      <w:r>
+        <w:instrText xml:space="preserve"> SEQ Figura \* ARABIC \s 0 </w:instrText>
+      </w:r>
+      <w:r>
+        <w:fldChar w:fldCharType="separate"/>
+      </w:r>
+      <w:r>
+        <w:rPr>
+          <w:noProof/>
+        </w:rPr>
+        <w:t>9</w:t>
+      </w:r>
+      <w:r>
+        <w:rPr>
+          <w:noProof/>
+        </w:rPr>
+        <w:fldChar w:fldCharType="end"/>
+      </w:r>
+      <w:r>
         <w:t xml:space="preserve"> </w:t>
       </w:r>
       <w:r>
@@ -4021,9 +4001,9 @@
     </w:p>
     <w:p>
       <w:pPr>
-        <w:pStyle w:val="Ttulo1"/>
-      </w:pPr>
-      <w:bookmarkStart w:id="4" w:name="_Toc27831965"/>
+        <w:pStyle w:val="Heading1"/>
+      </w:pPr>
+      <w:bookmarkStart w:id="5" w:name="_Toc27831965"/>
       <w:r>
         <w:lastRenderedPageBreak/>
         <w:t xml:space="preserve">3º </w:t>
@@ -4040,7 +4020,7 @@
       <w:r>
         <w:t>ra lidar com situações não previstas</w:t>
       </w:r>
-      <w:bookmarkEnd w:id="4"/>
+      <w:bookmarkEnd w:id="5"/>
     </w:p>
     <w:p>
       <w:pPr>
@@ -4280,7 +4260,16 @@
           <w:szCs w:val="22"/>
           <w:lang w:val="pt-PT"/>
         </w:rPr>
-        <w:t>pois a limitação da linha com a máquina avariada já seria contemplado</w:t>
+        <w:t xml:space="preserve">pois a limitação da linha com a máquina avariada já seria </w:t>
+      </w:r>
+      <w:r>
+        <w:rPr>
+          <w:rFonts w:ascii="Calibri" w:hAnsi="Calibri"/>
+          <w:sz w:val="22"/>
+          <w:szCs w:val="22"/>
+          <w:lang w:val="pt-PT"/>
+        </w:rPr>
+        <w:t>contemplada</w:t>
       </w:r>
       <w:r>
         <w:rPr>
@@ -4555,7 +4544,7 @@
     </w:p>
     <w:p>
       <w:pPr>
-        <w:pStyle w:val="Legenda"/>
+        <w:pStyle w:val="Caption"/>
         <w:rPr>
           <w:rFonts w:ascii="Calibri" w:hAnsi="Calibri"/>
           <w:sz w:val="22"/>
@@ -4566,38 +4555,41 @@
       <w:r>
         <w:t xml:space="preserve">Figura </w:t>
       </w:r>
-      <w:r>
-        <w:fldChar w:fldCharType="begin"/>
-      </w:r>
-      <w:r>
-        <w:instrText xml:space="preserve"> STYLEREF 0 \s </w:instrText>
-      </w:r>
-      <w:r>
-        <w:fldChar w:fldCharType="separate"/>
-      </w:r>
-      <w:r>
-        <w:rPr>
-          <w:b/>
-          <w:bCs/>
-          <w:noProof/>
-        </w:rPr>
-        <w:t>Erro! Utilize o separador Base para aplicar 0 ao texto que pretende que apareça aqui.</w:t>
-      </w:r>
-      <w:r>
-        <w:fldChar w:fldCharType="end"/>
-      </w:r>
-      <w:r>
-        <w:t>.</w:t>
-      </w:r>
-      <w:fldSimple w:instr=" SEQ Figura \* ARABIC \s 0 ">
+      <w:fldSimple w:instr=" STYLEREF 0 \s ">
         <w:r>
           <w:rPr>
+            <w:b/>
+            <w:bCs/>
             <w:noProof/>
           </w:rPr>
-          <w:t>10</w:t>
+          <w:t>Erro! Utilize o separador Base para aplicar 0 ao texto que pretende que apareça aqui.</w:t>
         </w:r>
       </w:fldSimple>
       <w:r>
+        <w:t>.</w:t>
+      </w:r>
+      <w:r>
+        <w:fldChar w:fldCharType="begin"/>
+      </w:r>
+      <w:r>
+        <w:instrText xml:space="preserve"> SEQ Figura \* ARABIC \s 0 </w:instrText>
+      </w:r>
+      <w:r>
+        <w:fldChar w:fldCharType="separate"/>
+      </w:r>
+      <w:r>
+        <w:rPr>
+          <w:noProof/>
+        </w:rPr>
+        <w:t>10</w:t>
+      </w:r>
+      <w:r>
+        <w:rPr>
+          <w:noProof/>
+        </w:rPr>
+        <w:fldChar w:fldCharType="end"/>
+      </w:r>
+      <w:r>
         <w:t xml:space="preserve"> Exemplo de uma redução do número de unidades de um lote</w:t>
       </w:r>
       <w:r>
@@ -4910,31 +4902,21 @@
     </w:p>
     <w:p>
       <w:pPr>
-        <w:pStyle w:val="Ttulo1"/>
+        <w:pStyle w:val="Heading1"/>
         <w:tabs>
           <w:tab w:val="left" w:pos="3589"/>
         </w:tabs>
         <w:ind w:left="3589" w:hanging="3589"/>
       </w:pPr>
-      <w:bookmarkStart w:id="5" w:name="_Toc27831966"/>
+      <w:bookmarkStart w:id="6" w:name="_Toc27831966"/>
       <w:r>
         <w:lastRenderedPageBreak/>
         <w:t xml:space="preserve">Técnicas de </w:t>
       </w:r>
-      <w:proofErr w:type="spellStart"/>
-      <w:r>
-        <w:t>Machine</w:t>
-      </w:r>
-      <w:proofErr w:type="spellEnd"/>
-      <w:r>
-        <w:t xml:space="preserve"> </w:t>
-      </w:r>
-      <w:proofErr w:type="spellStart"/>
-      <w:r>
-        <w:t>Learning</w:t>
-      </w:r>
-      <w:bookmarkEnd w:id="5"/>
-      <w:proofErr w:type="spellEnd"/>
+      <w:r>
+        <w:t>Machine Learning</w:t>
+      </w:r>
+      <w:bookmarkEnd w:id="6"/>
     </w:p>
     <w:p>
       <w:pPr>
@@ -4950,7 +4932,7 @@
     </w:p>
     <w:p>
       <w:pPr>
-        <w:pStyle w:val="Ttulo2"/>
+        <w:pStyle w:val="Heading2"/>
         <w:shd w:val="clear" w:color="auto" w:fill="FFFFFF"/>
         <w:spacing w:before="0" w:after="150" w:line="750" w:lineRule="atLeast"/>
         <w:textAlignment w:val="baseline"/>
@@ -4961,7 +4943,7 @@
           <w:szCs w:val="24"/>
         </w:rPr>
       </w:pPr>
-      <w:bookmarkStart w:id="6" w:name="_Toc27831967"/>
+      <w:bookmarkStart w:id="7" w:name="_Toc27831967"/>
       <w:r>
         <w:rPr>
           <w:rFonts w:ascii="Times New Roman" w:eastAsia="Times New Roman" w:hAnsi="Times New Roman" w:cs="Times New Roman"/>
@@ -4971,7 +4953,7 @@
         </w:rPr>
         <w:t>Previsão de falhas em equipamentos</w:t>
       </w:r>
-      <w:bookmarkEnd w:id="6"/>
+      <w:bookmarkEnd w:id="7"/>
     </w:p>
     <w:p>
       <w:pPr>
@@ -4987,35 +4969,7 @@
         <w:rPr>
           <w:color w:val="444444"/>
         </w:rPr>
-        <w:t xml:space="preserve">Falhas em equipamentos podem causar paradas nas linhas de produção, atrasando entregas e gerando prejuízos para a qualidade e a eficiência da empresa. Agora imagine se fosse possível monitorar o funcionamento de todas as máquinas sem a necessidade da presença constante de um profissional para fazer vistorias? Hoje em dia, graças ao </w:t>
-      </w:r>
-      <w:proofErr w:type="spellStart"/>
-      <w:r>
-        <w:rPr>
-          <w:color w:val="444444"/>
-        </w:rPr>
-        <w:t>machine</w:t>
-      </w:r>
-      <w:proofErr w:type="spellEnd"/>
-      <w:r>
-        <w:rPr>
-          <w:color w:val="444444"/>
-        </w:rPr>
-        <w:t xml:space="preserve"> </w:t>
-      </w:r>
-      <w:proofErr w:type="spellStart"/>
-      <w:r>
-        <w:rPr>
-          <w:color w:val="444444"/>
-        </w:rPr>
-        <w:t>learning</w:t>
-      </w:r>
-      <w:proofErr w:type="spellEnd"/>
-      <w:r>
-        <w:rPr>
-          <w:color w:val="444444"/>
-        </w:rPr>
-        <w:t>, isso é mais que possível.</w:t>
+        <w:t>Falhas em equipamentos podem causar paradas nas linhas de produção, atrasando entregas e gerando prejuízos para a qualidade e a eficiência da empresa. Agora imagine se fosse possível monitorar o funcionamento de todas as máquinas sem a necessidade da presença constante de um profissional para fazer vistorias? Hoje em dia, graças ao machine learning, isso é mais que possível.</w:t>
       </w:r>
     </w:p>
     <w:p>
@@ -5049,82 +5003,12 @@
         <w:rPr>
           <w:color w:val="444444"/>
         </w:rPr>
-        <w:t xml:space="preserve">Já ouviu falar em Indústria 4.0, </w:t>
-      </w:r>
-      <w:proofErr w:type="spellStart"/>
-      <w:r>
-        <w:rPr>
-          <w:color w:val="444444"/>
-        </w:rPr>
-        <w:t>Smart</w:t>
-      </w:r>
-      <w:proofErr w:type="spellEnd"/>
-      <w:r>
-        <w:rPr>
-          <w:color w:val="444444"/>
-        </w:rPr>
-        <w:t xml:space="preserve"> </w:t>
-      </w:r>
-      <w:proofErr w:type="spellStart"/>
-      <w:r>
-        <w:rPr>
-          <w:color w:val="444444"/>
-        </w:rPr>
-        <w:t>Factory</w:t>
-      </w:r>
-      <w:proofErr w:type="spellEnd"/>
-      <w:r>
-        <w:rPr>
-          <w:color w:val="444444"/>
-        </w:rPr>
-        <w:t xml:space="preserve">, Industrial IT e </w:t>
-      </w:r>
-      <w:proofErr w:type="spellStart"/>
-      <w:r>
-        <w:rPr>
-          <w:color w:val="444444"/>
-        </w:rPr>
-        <w:t>eFactory</w:t>
-      </w:r>
-      <w:proofErr w:type="spellEnd"/>
-      <w:r>
-        <w:rPr>
-          <w:color w:val="444444"/>
-        </w:rPr>
-        <w:t xml:space="preserve">? São todas denominações atribuídas à evolução dos processos produtivos com o uso de tecnologias, como é o caso do </w:t>
-      </w:r>
-      <w:proofErr w:type="spellStart"/>
-      <w:r>
-        <w:rPr>
-          <w:color w:val="444444"/>
-        </w:rPr>
-        <w:t>machine</w:t>
-      </w:r>
-      <w:proofErr w:type="spellEnd"/>
-      <w:r>
-        <w:rPr>
-          <w:color w:val="444444"/>
-        </w:rPr>
-        <w:t xml:space="preserve"> </w:t>
-      </w:r>
-      <w:proofErr w:type="spellStart"/>
-      <w:r>
-        <w:rPr>
-          <w:color w:val="444444"/>
-        </w:rPr>
-        <w:t>learning</w:t>
-      </w:r>
-      <w:proofErr w:type="spellEnd"/>
-      <w:r>
-        <w:rPr>
-          <w:color w:val="444444"/>
-        </w:rPr>
-        <w:t>. Nesse cenário, é como se todo o sistema de produção pudesse se autodiagnosticar, tomando decisões por conta própria ou emitindo alertas a fim de chamar a atenção para determinado detalhe.</w:t>
-      </w:r>
-    </w:p>
-    <w:p>
-      <w:pPr>
-        <w:pStyle w:val="Ttulo2"/>
+        <w:t>Já ouviu falar em Indústria 4.0, Smart Factory, Industrial IT e eFactory? São todas denominações atribuídas à evolução dos processos produtivos com o uso de tecnologias, como é o caso do machine learning. Nesse cenário, é como se todo o sistema de produção pudesse se autodiagnosticar, tomando decisões por conta própria ou emitindo alertas a fim de chamar a atenção para determinado detalhe.</w:t>
+      </w:r>
+    </w:p>
+    <w:p>
+      <w:pPr>
+        <w:pStyle w:val="Heading2"/>
         <w:shd w:val="clear" w:color="auto" w:fill="FFFFFF"/>
         <w:spacing w:before="0" w:after="150" w:line="750" w:lineRule="atLeast"/>
         <w:textAlignment w:val="baseline"/>
@@ -5135,7 +5019,7 @@
           <w:szCs w:val="24"/>
         </w:rPr>
       </w:pPr>
-      <w:bookmarkStart w:id="7" w:name="_Toc27831968"/>
+      <w:bookmarkStart w:id="8" w:name="_Toc27831968"/>
       <w:r>
         <w:rPr>
           <w:rFonts w:ascii="Times New Roman" w:eastAsia="Times New Roman" w:hAnsi="Times New Roman" w:cs="Times New Roman"/>
@@ -5145,7 +5029,7 @@
         </w:rPr>
         <w:t>Identificação de erros na execução de tarefas</w:t>
       </w:r>
-      <w:bookmarkEnd w:id="7"/>
+      <w:bookmarkEnd w:id="8"/>
     </w:p>
     <w:p>
       <w:pPr>
@@ -5161,49 +5045,7 @@
         <w:rPr>
           <w:color w:val="444444"/>
         </w:rPr>
-        <w:t xml:space="preserve">Ao mesmo tempo em que as soluções de </w:t>
-      </w:r>
-      <w:proofErr w:type="spellStart"/>
-      <w:r>
-        <w:rPr>
-          <w:color w:val="444444"/>
-        </w:rPr>
-        <w:t>machine</w:t>
-      </w:r>
-      <w:proofErr w:type="spellEnd"/>
-      <w:r>
-        <w:rPr>
-          <w:color w:val="444444"/>
-        </w:rPr>
-        <w:t xml:space="preserve"> </w:t>
-      </w:r>
-      <w:proofErr w:type="spellStart"/>
-      <w:r>
-        <w:rPr>
-          <w:color w:val="444444"/>
-        </w:rPr>
-        <w:t>learning</w:t>
-      </w:r>
-      <w:proofErr w:type="spellEnd"/>
-      <w:r>
-        <w:rPr>
-          <w:color w:val="444444"/>
-        </w:rPr>
-        <w:t xml:space="preserve"> conseguem identificar falhas em equipamentos, também são capazes de </w:t>
-      </w:r>
-      <w:proofErr w:type="spellStart"/>
-      <w:r>
-        <w:rPr>
-          <w:color w:val="444444"/>
-        </w:rPr>
-        <w:t>detectar</w:t>
-      </w:r>
-      <w:proofErr w:type="spellEnd"/>
-      <w:r>
-        <w:rPr>
-          <w:color w:val="444444"/>
-        </w:rPr>
-        <w:t xml:space="preserve"> erros na execução de tarefas. E essa identificação é simplesmente essencial para aperfeiçoar processos e definir estratégias com o objetivo de otimizar o desempenho das equipes de trabalho. Tudo isso pode ser feito por meio de treinamentos. Depois, as ferramentas conseguem medir se as estratégias foram efetivas, propondo ações adicionais</w:t>
+        <w:t>Ao mesmo tempo em que as soluções de machine learning conseguem identificar falhas em equipamentos, também são capazes de detectar erros na execução de tarefas. E essa identificação é simplesmente essencial para aperfeiçoar processos e definir estratégias com o objetivo de otimizar o desempenho das equipes de trabalho. Tudo isso pode ser feito por meio de treinamentos. Depois, as ferramentas conseguem medir se as estratégias foram efetivas, propondo ações adicionais</w:t>
       </w:r>
     </w:p>
     <w:p>
@@ -5247,12 +5089,10 @@
         </w:rPr>
         <w:br w:type="page"/>
       </w:r>
-      <w:bookmarkStart w:id="8" w:name="_GoBack"/>
-      <w:bookmarkEnd w:id="8"/>
-    </w:p>
-    <w:p>
-      <w:pPr>
-        <w:pStyle w:val="Ttulo1"/>
+    </w:p>
+    <w:p>
+      <w:pPr>
+        <w:pStyle w:val="Heading1"/>
       </w:pPr>
       <w:bookmarkStart w:id="9" w:name="_Toc27831969"/>
       <w:r>
@@ -5283,27 +5123,7 @@
           <w:szCs w:val="22"/>
           <w:lang w:val="pt-PT"/>
         </w:rPr>
-        <w:t xml:space="preserve">Este trabalho foi importante na consolidação de conhecimentos respeitantes a programação lógica, usando o </w:t>
-      </w:r>
-      <w:proofErr w:type="spellStart"/>
-      <w:r>
-        <w:rPr>
-          <w:rFonts w:asciiTheme="minorHAnsi" w:eastAsiaTheme="minorHAnsi" w:hAnsiTheme="minorHAnsi" w:cstheme="minorBidi"/>
-          <w:sz w:val="22"/>
-          <w:szCs w:val="22"/>
-          <w:lang w:val="pt-PT"/>
-        </w:rPr>
-        <w:t>Prolog</w:t>
-      </w:r>
-      <w:proofErr w:type="spellEnd"/>
-      <w:r>
-        <w:rPr>
-          <w:rFonts w:asciiTheme="minorHAnsi" w:eastAsiaTheme="minorHAnsi" w:hAnsiTheme="minorHAnsi" w:cstheme="minorBidi"/>
-          <w:sz w:val="22"/>
-          <w:szCs w:val="22"/>
-          <w:lang w:val="pt-PT"/>
-        </w:rPr>
-        <w:t xml:space="preserve"> como linguagem de programação.</w:t>
+        <w:t>Este trabalho foi importante na consolidação de conhecimentos respeitantes a programação lógica, usando o Prolog como linguagem de programação.</w:t>
       </w:r>
       <w:r>
         <w:rPr>
@@ -5427,8 +5247,9 @@
           <w:szCs w:val="22"/>
           <w:lang w:val="pt-PT"/>
         </w:rPr>
-        <w:t xml:space="preserve"> comparação com o algoritmo genético base verificamos que as alterações por nós efetuadas tornou-o mais eficaz </w:t>
-      </w:r>
+        <w:t xml:space="preserve"> comparação com o algoritmo genético base verificamos que as alterações por nós efetuadas tornou-o mais </w:t>
+      </w:r>
+      <w:proofErr w:type="gramStart"/>
       <w:r>
         <w:rPr>
           <w:rFonts w:asciiTheme="minorHAnsi" w:eastAsiaTheme="minorHAnsi" w:hAnsiTheme="minorHAnsi" w:cstheme="minorBidi"/>
@@ -5436,7 +5257,26 @@
           <w:szCs w:val="22"/>
           <w:lang w:val="pt-PT"/>
         </w:rPr>
-        <w:t>, visto que quando aplicada a passagem d</w:t>
+        <w:t xml:space="preserve">eficaz </w:t>
+      </w:r>
+      <w:r>
+        <w:rPr>
+          <w:rFonts w:asciiTheme="minorHAnsi" w:eastAsiaTheme="minorHAnsi" w:hAnsiTheme="minorHAnsi" w:cstheme="minorBidi"/>
+          <w:sz w:val="22"/>
+          <w:szCs w:val="22"/>
+          <w:lang w:val="pt-PT"/>
+        </w:rPr>
+        <w:t>,</w:t>
+      </w:r>
+      <w:proofErr w:type="gramEnd"/>
+      <w:r>
+        <w:rPr>
+          <w:rFonts w:asciiTheme="minorHAnsi" w:eastAsiaTheme="minorHAnsi" w:hAnsiTheme="minorHAnsi" w:cstheme="minorBidi"/>
+          <w:sz w:val="22"/>
+          <w:szCs w:val="22"/>
+          <w:lang w:val="pt-PT"/>
+        </w:rPr>
+        <w:t xml:space="preserve"> visto que quando aplicada a passagem d</w:t>
       </w:r>
       <w:r>
         <w:rPr>
@@ -5568,7 +5408,7 @@
   <w:sdt>
     <w:sdtPr>
       <w:rPr>
-        <w:rStyle w:val="Nmerodepgina"/>
+        <w:rStyle w:val="PageNumber"/>
       </w:rPr>
       <w:id w:val="-208259808"/>
       <w:docPartObj>
@@ -5578,33 +5418,33 @@
     </w:sdtPr>
     <w:sdtEndPr>
       <w:rPr>
-        <w:rStyle w:val="Nmerodepgina"/>
+        <w:rStyle w:val="PageNumber"/>
       </w:rPr>
     </w:sdtEndPr>
     <w:sdtContent>
       <w:p>
         <w:pPr>
-          <w:pStyle w:val="Rodap"/>
+          <w:pStyle w:val="Footer"/>
           <w:framePr w:wrap="none" w:vAnchor="text" w:hAnchor="margin" w:xAlign="right" w:y="1"/>
           <w:rPr>
-            <w:rStyle w:val="Nmerodepgina"/>
+            <w:rStyle w:val="PageNumber"/>
           </w:rPr>
         </w:pPr>
         <w:r>
           <w:rPr>
-            <w:rStyle w:val="Nmerodepgina"/>
+            <w:rStyle w:val="PageNumber"/>
           </w:rPr>
           <w:fldChar w:fldCharType="begin"/>
         </w:r>
         <w:r>
           <w:rPr>
-            <w:rStyle w:val="Nmerodepgina"/>
+            <w:rStyle w:val="PageNumber"/>
           </w:rPr>
           <w:instrText xml:space="preserve"> PAGE </w:instrText>
         </w:r>
         <w:r>
           <w:rPr>
-            <w:rStyle w:val="Nmerodepgina"/>
+            <w:rStyle w:val="PageNumber"/>
           </w:rPr>
           <w:fldChar w:fldCharType="end"/>
         </w:r>
@@ -5613,7 +5453,7 @@
   </w:sdt>
   <w:p>
     <w:pPr>
-      <w:pStyle w:val="Rodap"/>
+      <w:pStyle w:val="Footer"/>
       <w:ind w:right="360"/>
     </w:pPr>
   </w:p>
@@ -5625,7 +5465,7 @@
   <w:sdt>
     <w:sdtPr>
       <w:rPr>
-        <w:rStyle w:val="Nmerodepgina"/>
+        <w:rStyle w:val="PageNumber"/>
       </w:rPr>
       <w:id w:val="1681701713"/>
       <w:docPartObj>
@@ -5635,46 +5475,46 @@
     </w:sdtPr>
     <w:sdtEndPr>
       <w:rPr>
-        <w:rStyle w:val="Nmerodepgina"/>
+        <w:rStyle w:val="PageNumber"/>
       </w:rPr>
     </w:sdtEndPr>
     <w:sdtContent>
       <w:p>
         <w:pPr>
-          <w:pStyle w:val="Rodap"/>
+          <w:pStyle w:val="Footer"/>
           <w:framePr w:wrap="none" w:vAnchor="text" w:hAnchor="margin" w:xAlign="right" w:y="1"/>
           <w:rPr>
-            <w:rStyle w:val="Nmerodepgina"/>
+            <w:rStyle w:val="PageNumber"/>
           </w:rPr>
         </w:pPr>
         <w:r>
           <w:rPr>
-            <w:rStyle w:val="Nmerodepgina"/>
+            <w:rStyle w:val="PageNumber"/>
           </w:rPr>
           <w:fldChar w:fldCharType="begin"/>
         </w:r>
         <w:r>
           <w:rPr>
-            <w:rStyle w:val="Nmerodepgina"/>
+            <w:rStyle w:val="PageNumber"/>
           </w:rPr>
           <w:instrText xml:space="preserve"> PAGE </w:instrText>
         </w:r>
         <w:r>
           <w:rPr>
-            <w:rStyle w:val="Nmerodepgina"/>
+            <w:rStyle w:val="PageNumber"/>
           </w:rPr>
           <w:fldChar w:fldCharType="separate"/>
         </w:r>
         <w:r>
           <w:rPr>
-            <w:rStyle w:val="Nmerodepgina"/>
+            <w:rStyle w:val="PageNumber"/>
             <w:noProof/>
           </w:rPr>
           <w:t>1</w:t>
         </w:r>
         <w:r>
           <w:rPr>
-            <w:rStyle w:val="Nmerodepgina"/>
+            <w:rStyle w:val="PageNumber"/>
           </w:rPr>
           <w:fldChar w:fldCharType="end"/>
         </w:r>
@@ -5683,7 +5523,7 @@
   </w:sdt>
   <w:p>
     <w:pPr>
-      <w:pStyle w:val="Rodap"/>
+      <w:pStyle w:val="Footer"/>
       <w:ind w:right="360"/>
     </w:pPr>
   </w:p>
@@ -7152,11 +6992,11 @@
       <w:lang w:val="en-US"/>
     </w:rPr>
   </w:style>
-  <w:style w:type="paragraph" w:styleId="Ttulo1">
+  <w:style w:type="paragraph" w:styleId="Heading1">
     <w:name w:val="heading 1"/>
     <w:basedOn w:val="Normal"/>
     <w:next w:val="Normal"/>
-    <w:link w:val="Ttulo1Carter"/>
+    <w:link w:val="Heading1Char"/>
     <w:uiPriority w:val="9"/>
     <w:qFormat/>
     <w:rsid w:val="0018569A"/>
@@ -7174,11 +7014,11 @@
       <w:lang w:val="pt-PT"/>
     </w:rPr>
   </w:style>
-  <w:style w:type="paragraph" w:styleId="Ttulo2">
+  <w:style w:type="paragraph" w:styleId="Heading2">
     <w:name w:val="heading 2"/>
     <w:basedOn w:val="Normal"/>
     <w:next w:val="Normal"/>
-    <w:link w:val="Ttulo2Carter"/>
+    <w:link w:val="Heading2Char"/>
     <w:uiPriority w:val="9"/>
     <w:unhideWhenUsed/>
     <w:qFormat/>
@@ -7197,11 +7037,11 @@
       <w:lang w:val="pt-PT"/>
     </w:rPr>
   </w:style>
-  <w:style w:type="paragraph" w:styleId="Ttulo3">
+  <w:style w:type="paragraph" w:styleId="Heading3">
     <w:name w:val="heading 3"/>
     <w:basedOn w:val="Normal"/>
     <w:next w:val="Normal"/>
-    <w:link w:val="Ttulo3Carter"/>
+    <w:link w:val="Heading3Char"/>
     <w:uiPriority w:val="9"/>
     <w:unhideWhenUsed/>
     <w:qFormat/>
@@ -7218,11 +7058,11 @@
       <w:lang w:val="pt-PT"/>
     </w:rPr>
   </w:style>
-  <w:style w:type="paragraph" w:styleId="Ttulo4">
+  <w:style w:type="paragraph" w:styleId="Heading4">
     <w:name w:val="heading 4"/>
     <w:basedOn w:val="Normal"/>
     <w:next w:val="Normal"/>
-    <w:link w:val="Ttulo4Carter"/>
+    <w:link w:val="Heading4Char"/>
     <w:uiPriority w:val="9"/>
     <w:unhideWhenUsed/>
     <w:qFormat/>
@@ -7243,12 +7083,13 @@
       <w:lang w:val="pt-PT"/>
     </w:rPr>
   </w:style>
-  <w:style w:type="character" w:default="1" w:styleId="Tipodeletrapredefinidodopargrafo">
+  <w:style w:type="character" w:default="1" w:styleId="DefaultParagraphFont">
     <w:name w:val="Default Paragraph Font"/>
     <w:uiPriority w:val="1"/>
+    <w:semiHidden/>
     <w:unhideWhenUsed/>
   </w:style>
-  <w:style w:type="table" w:default="1" w:styleId="Tabelanormal">
+  <w:style w:type="table" w:default="1" w:styleId="TableNormal">
     <w:name w:val="Normal Table"/>
     <w:uiPriority w:val="99"/>
     <w:semiHidden/>
@@ -7263,16 +7104,16 @@
       </w:tblCellMar>
     </w:tblPr>
   </w:style>
-  <w:style w:type="numbering" w:default="1" w:styleId="Semlista">
+  <w:style w:type="numbering" w:default="1" w:styleId="NoList">
     <w:name w:val="No List"/>
     <w:uiPriority w:val="99"/>
     <w:semiHidden/>
     <w:unhideWhenUsed/>
   </w:style>
-  <w:style w:type="character" w:customStyle="1" w:styleId="Ttulo1Carter">
-    <w:name w:val="Título 1 Caráter"/>
-    <w:basedOn w:val="Tipodeletrapredefinidodopargrafo"/>
-    <w:link w:val="Ttulo1"/>
+  <w:style w:type="character" w:customStyle="1" w:styleId="Heading1Char">
+    <w:name w:val="Heading 1 Char"/>
+    <w:basedOn w:val="DefaultParagraphFont"/>
+    <w:link w:val="Heading1"/>
     <w:uiPriority w:val="9"/>
     <w:rsid w:val="0018569A"/>
     <w:rPr>
@@ -7282,11 +7123,11 @@
       <w:szCs w:val="32"/>
     </w:rPr>
   </w:style>
-  <w:style w:type="paragraph" w:styleId="Ttulo">
+  <w:style w:type="paragraph" w:styleId="Title">
     <w:name w:val="Title"/>
     <w:basedOn w:val="Normal"/>
     <w:next w:val="Normal"/>
-    <w:link w:val="TtuloCarter"/>
+    <w:link w:val="TitleChar"/>
     <w:uiPriority w:val="10"/>
     <w:qFormat/>
     <w:rsid w:val="0018569A"/>
@@ -7302,10 +7143,10 @@
       <w:lang w:val="pt-PT"/>
     </w:rPr>
   </w:style>
-  <w:style w:type="character" w:customStyle="1" w:styleId="TtuloCarter">
-    <w:name w:val="Título Caráter"/>
-    <w:basedOn w:val="Tipodeletrapredefinidodopargrafo"/>
-    <w:link w:val="Ttulo"/>
+  <w:style w:type="character" w:customStyle="1" w:styleId="TitleChar">
+    <w:name w:val="Title Char"/>
+    <w:basedOn w:val="DefaultParagraphFont"/>
+    <w:link w:val="Title"/>
     <w:uiPriority w:val="10"/>
     <w:rsid w:val="0018569A"/>
     <w:rPr>
@@ -7316,11 +7157,11 @@
       <w:szCs w:val="56"/>
     </w:rPr>
   </w:style>
-  <w:style w:type="paragraph" w:styleId="Subttulo">
+  <w:style w:type="paragraph" w:styleId="Subtitle">
     <w:name w:val="Subtitle"/>
     <w:basedOn w:val="Normal"/>
     <w:next w:val="Normal"/>
-    <w:link w:val="SubttuloCarter"/>
+    <w:link w:val="SubtitleChar"/>
     <w:uiPriority w:val="11"/>
     <w:qFormat/>
     <w:rsid w:val="0018569A"/>
@@ -7339,10 +7180,10 @@
       <w:lang w:val="pt-PT"/>
     </w:rPr>
   </w:style>
-  <w:style w:type="character" w:customStyle="1" w:styleId="SubttuloCarter">
-    <w:name w:val="Subtítulo Caráter"/>
-    <w:basedOn w:val="Tipodeletrapredefinidodopargrafo"/>
-    <w:link w:val="Subttulo"/>
+  <w:style w:type="character" w:customStyle="1" w:styleId="SubtitleChar">
+    <w:name w:val="Subtitle Char"/>
+    <w:basedOn w:val="DefaultParagraphFont"/>
+    <w:link w:val="Subtitle"/>
     <w:uiPriority w:val="11"/>
     <w:rsid w:val="0018569A"/>
     <w:rPr>
@@ -7351,10 +7192,10 @@
       <w:spacing w:val="15"/>
     </w:rPr>
   </w:style>
-  <w:style w:type="character" w:customStyle="1" w:styleId="Ttulo2Carter">
-    <w:name w:val="Título 2 Caráter"/>
-    <w:basedOn w:val="Tipodeletrapredefinidodopargrafo"/>
-    <w:link w:val="Ttulo2"/>
+  <w:style w:type="character" w:customStyle="1" w:styleId="Heading2Char">
+    <w:name w:val="Heading 2 Char"/>
+    <w:basedOn w:val="DefaultParagraphFont"/>
+    <w:link w:val="Heading2"/>
     <w:uiPriority w:val="9"/>
     <w:rsid w:val="0018569A"/>
     <w:rPr>
@@ -7364,9 +7205,9 @@
       <w:szCs w:val="26"/>
     </w:rPr>
   </w:style>
-  <w:style w:type="character" w:styleId="nfaseDiscreta">
+  <w:style w:type="character" w:styleId="SubtleEmphasis">
     <w:name w:val="Subtle Emphasis"/>
-    <w:basedOn w:val="Tipodeletrapredefinidodopargrafo"/>
+    <w:basedOn w:val="DefaultParagraphFont"/>
     <w:uiPriority w:val="19"/>
     <w:qFormat/>
     <w:rsid w:val="0018569A"/>
@@ -7376,9 +7217,9 @@
       <w:color w:val="404040" w:themeColor="text1" w:themeTint="BF"/>
     </w:rPr>
   </w:style>
-  <w:style w:type="character" w:styleId="nfaseIntensa">
+  <w:style w:type="character" w:styleId="IntenseEmphasis">
     <w:name w:val="Intense Emphasis"/>
-    <w:basedOn w:val="Tipodeletrapredefinidodopargrafo"/>
+    <w:basedOn w:val="DefaultParagraphFont"/>
     <w:uiPriority w:val="21"/>
     <w:qFormat/>
     <w:rsid w:val="0018569A"/>
@@ -7388,9 +7229,9 @@
       <w:color w:val="5B9BD5" w:themeColor="accent1"/>
     </w:rPr>
   </w:style>
-  <w:style w:type="character" w:styleId="nfase">
+  <w:style w:type="character" w:styleId="Emphasis">
     <w:name w:val="Emphasis"/>
-    <w:basedOn w:val="Tipodeletrapredefinidodopargrafo"/>
+    <w:basedOn w:val="DefaultParagraphFont"/>
     <w:uiPriority w:val="20"/>
     <w:qFormat/>
     <w:rsid w:val="0018569A"/>
@@ -7399,9 +7240,9 @@
       <w:iCs/>
     </w:rPr>
   </w:style>
-  <w:style w:type="paragraph" w:styleId="Cabealhodondice">
+  <w:style w:type="paragraph" w:styleId="TOCHeading">
     <w:name w:val="TOC Heading"/>
-    <w:basedOn w:val="Ttulo1"/>
+    <w:basedOn w:val="Heading1"/>
     <w:next w:val="Normal"/>
     <w:uiPriority w:val="39"/>
     <w:unhideWhenUsed/>
@@ -7414,7 +7255,7 @@
       <w:lang w:eastAsia="pt-PT"/>
     </w:rPr>
   </w:style>
-  <w:style w:type="paragraph" w:styleId="ndice1">
+  <w:style w:type="paragraph" w:styleId="TOC1">
     <w:name w:val="toc 1"/>
     <w:basedOn w:val="Normal"/>
     <w:next w:val="Normal"/>
@@ -7432,9 +7273,9 @@
       <w:lang w:val="pt-PT"/>
     </w:rPr>
   </w:style>
-  <w:style w:type="character" w:styleId="Hiperligao">
+  <w:style w:type="character" w:styleId="Hyperlink">
     <w:name w:val="Hyperlink"/>
-    <w:basedOn w:val="Tipodeletrapredefinidodopargrafo"/>
+    <w:basedOn w:val="DefaultParagraphFont"/>
     <w:uiPriority w:val="99"/>
     <w:unhideWhenUsed/>
     <w:rsid w:val="0097256D"/>
@@ -7443,7 +7284,7 @@
       <w:u w:val="single"/>
     </w:rPr>
   </w:style>
-  <w:style w:type="paragraph" w:styleId="Legenda">
+  <w:style w:type="paragraph" w:styleId="Caption">
     <w:name w:val="caption"/>
     <w:basedOn w:val="Normal"/>
     <w:next w:val="Normal"/>
@@ -7464,7 +7305,7 @@
       <w:lang w:val="pt-PT"/>
     </w:rPr>
   </w:style>
-  <w:style w:type="paragraph" w:styleId="PargrafodaLista">
+  <w:style w:type="paragraph" w:styleId="ListParagraph">
     <w:name w:val="List Paragraph"/>
     <w:basedOn w:val="Normal"/>
     <w:uiPriority w:val="34"/>
@@ -7482,10 +7323,10 @@
       <w:lang w:val="pt-PT"/>
     </w:rPr>
   </w:style>
-  <w:style w:type="character" w:customStyle="1" w:styleId="Ttulo3Carter">
-    <w:name w:val="Título 3 Caráter"/>
-    <w:basedOn w:val="Tipodeletrapredefinidodopargrafo"/>
-    <w:link w:val="Ttulo3"/>
+  <w:style w:type="character" w:customStyle="1" w:styleId="Heading3Char">
+    <w:name w:val="Heading 3 Char"/>
+    <w:basedOn w:val="DefaultParagraphFont"/>
+    <w:link w:val="Heading3"/>
     <w:uiPriority w:val="9"/>
     <w:rsid w:val="00400E33"/>
     <w:rPr>
@@ -7495,7 +7336,7 @@
       <w:szCs w:val="24"/>
     </w:rPr>
   </w:style>
-  <w:style w:type="paragraph" w:styleId="ndice2">
+  <w:style w:type="paragraph" w:styleId="TOC2">
     <w:name w:val="toc 2"/>
     <w:basedOn w:val="Normal"/>
     <w:next w:val="Normal"/>
@@ -7514,7 +7355,7 @@
       <w:lang w:val="pt-PT"/>
     </w:rPr>
   </w:style>
-  <w:style w:type="paragraph" w:styleId="ndice3">
+  <w:style w:type="paragraph" w:styleId="TOC3">
     <w:name w:val="toc 3"/>
     <w:basedOn w:val="Normal"/>
     <w:next w:val="Normal"/>
@@ -7533,10 +7374,10 @@
       <w:lang w:val="pt-PT"/>
     </w:rPr>
   </w:style>
-  <w:style w:type="paragraph" w:styleId="Textodebalo">
+  <w:style w:type="paragraph" w:styleId="BalloonText">
     <w:name w:val="Balloon Text"/>
     <w:basedOn w:val="Normal"/>
-    <w:link w:val="TextodebaloCarter"/>
+    <w:link w:val="BalloonTextChar"/>
     <w:uiPriority w:val="99"/>
     <w:semiHidden/>
     <w:unhideWhenUsed/>
@@ -7548,10 +7389,10 @@
       <w:lang w:val="pt-PT"/>
     </w:rPr>
   </w:style>
-  <w:style w:type="character" w:customStyle="1" w:styleId="TextodebaloCarter">
-    <w:name w:val="Texto de balão Caráter"/>
-    <w:basedOn w:val="Tipodeletrapredefinidodopargrafo"/>
-    <w:link w:val="Textodebalo"/>
+  <w:style w:type="character" w:customStyle="1" w:styleId="BalloonTextChar">
+    <w:name w:val="Balloon Text Char"/>
+    <w:basedOn w:val="DefaultParagraphFont"/>
+    <w:link w:val="BalloonText"/>
     <w:uiPriority w:val="99"/>
     <w:semiHidden/>
     <w:rsid w:val="00624D53"/>
@@ -7561,10 +7402,10 @@
       <w:szCs w:val="18"/>
     </w:rPr>
   </w:style>
-  <w:style w:type="paragraph" w:styleId="Rodap">
+  <w:style w:type="paragraph" w:styleId="Footer">
     <w:name w:val="footer"/>
     <w:basedOn w:val="Normal"/>
-    <w:link w:val="RodapCarter"/>
+    <w:link w:val="FooterChar"/>
     <w:uiPriority w:val="99"/>
     <w:unhideWhenUsed/>
     <w:rsid w:val="00344D2A"/>
@@ -7581,24 +7422,24 @@
       <w:lang w:val="pt-PT"/>
     </w:rPr>
   </w:style>
-  <w:style w:type="character" w:customStyle="1" w:styleId="RodapCarter">
-    <w:name w:val="Rodapé Caráter"/>
-    <w:basedOn w:val="Tipodeletrapredefinidodopargrafo"/>
-    <w:link w:val="Rodap"/>
+  <w:style w:type="character" w:customStyle="1" w:styleId="FooterChar">
+    <w:name w:val="Footer Char"/>
+    <w:basedOn w:val="DefaultParagraphFont"/>
+    <w:link w:val="Footer"/>
     <w:uiPriority w:val="99"/>
     <w:rsid w:val="00344D2A"/>
   </w:style>
-  <w:style w:type="character" w:styleId="Nmerodepgina">
+  <w:style w:type="character" w:styleId="PageNumber">
     <w:name w:val="page number"/>
-    <w:basedOn w:val="Tipodeletrapredefinidodopargrafo"/>
+    <w:basedOn w:val="DefaultParagraphFont"/>
     <w:uiPriority w:val="99"/>
     <w:semiHidden/>
     <w:unhideWhenUsed/>
     <w:rsid w:val="00344D2A"/>
   </w:style>
-  <w:style w:type="table" w:styleId="TabelacomGrelha">
+  <w:style w:type="table" w:styleId="TableGrid">
     <w:name w:val="Table Grid"/>
-    <w:basedOn w:val="Tabelanormal"/>
+    <w:basedOn w:val="TableNormal"/>
     <w:uiPriority w:val="39"/>
     <w:rsid w:val="00594C73"/>
     <w:pPr>
@@ -7619,10 +7460,10 @@
       </w:tblBorders>
     </w:tblPr>
   </w:style>
-  <w:style w:type="paragraph" w:styleId="HTMLpr-formatado">
+  <w:style w:type="paragraph" w:styleId="HTMLPreformatted">
     <w:name w:val="HTML Preformatted"/>
     <w:basedOn w:val="Normal"/>
-    <w:link w:val="HTMLpr-formatadoCarter"/>
+    <w:link w:val="HTMLPreformattedChar"/>
     <w:uiPriority w:val="99"/>
     <w:unhideWhenUsed/>
     <w:rsid w:val="007C1F6B"/>
@@ -7652,10 +7493,10 @@
       <w:szCs w:val="20"/>
     </w:rPr>
   </w:style>
-  <w:style w:type="character" w:customStyle="1" w:styleId="HTMLpr-formatadoCarter">
-    <w:name w:val="HTML pré-formatado Caráter"/>
-    <w:basedOn w:val="Tipodeletrapredefinidodopargrafo"/>
-    <w:link w:val="HTMLpr-formatado"/>
+  <w:style w:type="character" w:customStyle="1" w:styleId="HTMLPreformattedChar">
+    <w:name w:val="HTML Preformatted Char"/>
+    <w:basedOn w:val="DefaultParagraphFont"/>
+    <w:link w:val="HTMLPreformatted"/>
     <w:uiPriority w:val="99"/>
     <w:rsid w:val="007C1F6B"/>
     <w:rPr>
@@ -7665,9 +7506,9 @@
       <w:lang w:val="en-US"/>
     </w:rPr>
   </w:style>
-  <w:style w:type="character" w:styleId="TextodoMarcadordePosio">
+  <w:style w:type="character" w:styleId="PlaceholderText">
     <w:name w:val="Placeholder Text"/>
-    <w:basedOn w:val="Tipodeletrapredefinidodopargrafo"/>
+    <w:basedOn w:val="DefaultParagraphFont"/>
     <w:uiPriority w:val="99"/>
     <w:semiHidden/>
     <w:rsid w:val="009C790F"/>
@@ -7675,10 +7516,10 @@
       <w:color w:val="808080"/>
     </w:rPr>
   </w:style>
-  <w:style w:type="character" w:customStyle="1" w:styleId="Ttulo4Carter">
-    <w:name w:val="Título 4 Caráter"/>
-    <w:basedOn w:val="Tipodeletrapredefinidodopargrafo"/>
-    <w:link w:val="Ttulo4"/>
+  <w:style w:type="character" w:customStyle="1" w:styleId="Heading4Char">
+    <w:name w:val="Heading 4 Char"/>
+    <w:basedOn w:val="DefaultParagraphFont"/>
+    <w:link w:val="Heading4"/>
     <w:uiPriority w:val="9"/>
     <w:rsid w:val="000C3092"/>
     <w:rPr>
@@ -7688,10 +7529,10 @@
       <w:color w:val="2E74B5" w:themeColor="accent1" w:themeShade="BF"/>
     </w:rPr>
   </w:style>
-  <w:style w:type="paragraph" w:styleId="Cabealho">
+  <w:style w:type="paragraph" w:styleId="Header">
     <w:name w:val="header"/>
     <w:basedOn w:val="Normal"/>
-    <w:link w:val="CabealhoCarter"/>
+    <w:link w:val="HeaderChar"/>
     <w:uiPriority w:val="99"/>
     <w:unhideWhenUsed/>
     <w:rsid w:val="0060130C"/>
@@ -7708,16 +7549,16 @@
       <w:lang w:val="pt-PT"/>
     </w:rPr>
   </w:style>
-  <w:style w:type="character" w:customStyle="1" w:styleId="CabealhoCarter">
-    <w:name w:val="Cabeçalho Caráter"/>
-    <w:basedOn w:val="Tipodeletrapredefinidodopargrafo"/>
-    <w:link w:val="Cabealho"/>
+  <w:style w:type="character" w:customStyle="1" w:styleId="HeaderChar">
+    <w:name w:val="Header Char"/>
+    <w:basedOn w:val="DefaultParagraphFont"/>
+    <w:link w:val="Header"/>
     <w:uiPriority w:val="99"/>
     <w:rsid w:val="0060130C"/>
   </w:style>
-  <w:style w:type="character" w:styleId="CdigoHTML">
+  <w:style w:type="character" w:styleId="HTMLCode">
     <w:name w:val="HTML Code"/>
-    <w:basedOn w:val="Tipodeletrapredefinidodopargrafo"/>
+    <w:basedOn w:val="DefaultParagraphFont"/>
     <w:uiPriority w:val="99"/>
     <w:semiHidden/>
     <w:unhideWhenUsed/>
@@ -8010,7 +7851,7 @@
 </file>
 
 <file path=customXml/itemProps1.xml><?xml version="1.0" encoding="utf-8"?>
-<ds:datastoreItem xmlns:ds="http://schemas.openxmlformats.org/officeDocument/2006/customXml" ds:itemID="{C687640F-7110-499E-83C2-4BE8DA827326}">
+<ds:datastoreItem xmlns:ds="http://schemas.openxmlformats.org/officeDocument/2006/customXml" ds:itemID="{9A26595E-8948-2B47-8D51-9FA36E620F63}">
   <ds:schemaRefs>
     <ds:schemaRef ds:uri="http://schemas.openxmlformats.org/officeDocument/2006/bibliography"/>
   </ds:schemaRefs>

</xml_diff>

<commit_message>
ALGAV_41 - Estudo sobre possibilidade de aplicar Machine Learning [ref issue #116]
</commit_message>
<xml_diff>
--- a/algav/Sprint3/3NA_1.docx
+++ b/algav/Sprint3/3NA_1.docx
@@ -584,7 +584,7 @@
             </w:rPr>
             <w:fldChar w:fldCharType="separate"/>
           </w:r>
-          <w:hyperlink w:anchor="_Toc28881979" w:history="1">
+          <w:hyperlink w:anchor="_Toc28885398" w:history="1">
             <w:r>
               <w:rPr>
                 <w:rStyle w:val="Hyperlink"/>
@@ -611,7 +611,7 @@
                 <w:noProof/>
                 <w:webHidden/>
               </w:rPr>
-              <w:instrText xml:space="preserve"> PAGEREF _Toc28881979 \h </w:instrText>
+              <w:instrText xml:space="preserve"> PAGEREF _Toc28885398 \h </w:instrText>
             </w:r>
             <w:r>
               <w:rPr>
@@ -656,7 +656,7 @@
               <w:lang w:val="en-US"/>
             </w:rPr>
           </w:pPr>
-          <w:hyperlink w:anchor="_Toc28881980" w:history="1">
+          <w:hyperlink w:anchor="_Toc28885399" w:history="1">
             <w:r>
               <w:rPr>
                 <w:rStyle w:val="Hyperlink"/>
@@ -683,7 +683,7 @@
                 <w:noProof/>
                 <w:webHidden/>
               </w:rPr>
-              <w:instrText xml:space="preserve"> PAGEREF _Toc28881980 \h </w:instrText>
+              <w:instrText xml:space="preserve"> PAGEREF _Toc28885399 \h </w:instrText>
             </w:r>
             <w:r>
               <w:rPr>
@@ -728,7 +728,7 @@
               <w:lang w:val="en-US"/>
             </w:rPr>
           </w:pPr>
-          <w:hyperlink w:anchor="_Toc28881981" w:history="1">
+          <w:hyperlink w:anchor="_Toc28885400" w:history="1">
             <w:r>
               <w:rPr>
                 <w:rStyle w:val="Hyperlink"/>
@@ -755,7 +755,7 @@
                 <w:noProof/>
                 <w:webHidden/>
               </w:rPr>
-              <w:instrText xml:space="preserve"> PAGEREF _Toc28881981 \h </w:instrText>
+              <w:instrText xml:space="preserve"> PAGEREF _Toc28885400 \h </w:instrText>
             </w:r>
             <w:r>
               <w:rPr>
@@ -800,7 +800,7 @@
               <w:lang w:val="en-US"/>
             </w:rPr>
           </w:pPr>
-          <w:hyperlink w:anchor="_Toc28881982" w:history="1">
+          <w:hyperlink w:anchor="_Toc28885401" w:history="1">
             <w:r>
               <w:rPr>
                 <w:rStyle w:val="Hyperlink"/>
@@ -827,7 +827,7 @@
                 <w:noProof/>
                 <w:webHidden/>
               </w:rPr>
-              <w:instrText xml:space="preserve"> PAGEREF _Toc28881982 \h </w:instrText>
+              <w:instrText xml:space="preserve"> PAGEREF _Toc28885401 \h </w:instrText>
             </w:r>
             <w:r>
               <w:rPr>
@@ -872,7 +872,7 @@
               <w:lang w:val="en-US"/>
             </w:rPr>
           </w:pPr>
-          <w:hyperlink w:anchor="_Toc28881983" w:history="1">
+          <w:hyperlink w:anchor="_Toc28885402" w:history="1">
             <w:r>
               <w:rPr>
                 <w:rStyle w:val="Hyperlink"/>
@@ -899,7 +899,7 @@
                 <w:noProof/>
                 <w:webHidden/>
               </w:rPr>
-              <w:instrText xml:space="preserve"> PAGEREF _Toc28881983 \h </w:instrText>
+              <w:instrText xml:space="preserve"> PAGEREF _Toc28885402 \h </w:instrText>
             </w:r>
             <w:r>
               <w:rPr>
@@ -944,13 +944,13 @@
               <w:lang w:val="en-US"/>
             </w:rPr>
           </w:pPr>
-          <w:hyperlink w:anchor="_Toc28881984" w:history="1">
+          <w:hyperlink w:anchor="_Toc28885403" w:history="1">
             <w:r>
               <w:rPr>
                 <w:rStyle w:val="Hyperlink"/>
                 <w:noProof/>
               </w:rPr>
-              <w:t>Bibliografia</w:t>
+              <w:t>Conclusão</w:t>
             </w:r>
             <w:r>
               <w:rPr>
@@ -971,7 +971,7 @@
                 <w:noProof/>
                 <w:webHidden/>
               </w:rPr>
-              <w:instrText xml:space="preserve"> PAGEREF _Toc28881984 \h </w:instrText>
+              <w:instrText xml:space="preserve"> PAGEREF _Toc28885403 \h </w:instrText>
             </w:r>
             <w:r>
               <w:rPr>
@@ -1016,13 +1016,13 @@
               <w:lang w:val="en-US"/>
             </w:rPr>
           </w:pPr>
-          <w:hyperlink w:anchor="_Toc28881985" w:history="1">
+          <w:hyperlink w:anchor="_Toc28885404" w:history="1">
             <w:r>
               <w:rPr>
                 <w:rStyle w:val="Hyperlink"/>
                 <w:noProof/>
               </w:rPr>
-              <w:t>Conclusão</w:t>
+              <w:t>Bibliografia</w:t>
             </w:r>
             <w:r>
               <w:rPr>
@@ -1043,7 +1043,7 @@
                 <w:noProof/>
                 <w:webHidden/>
               </w:rPr>
-              <w:instrText xml:space="preserve"> PAGEREF _Toc28881985 \h </w:instrText>
+              <w:instrText xml:space="preserve"> PAGEREF _Toc28885404 \h </w:instrText>
             </w:r>
             <w:r>
               <w:rPr>
@@ -1161,8 +1161,6 @@
           <w:lang w:val="pt-PT"/>
         </w:rPr>
       </w:pPr>
-      <w:bookmarkStart w:id="1" w:name="_GoBack"/>
-      <w:bookmarkEnd w:id="1"/>
     </w:p>
     <w:p>
       <w:pPr>
@@ -1310,12 +1308,12 @@
       <w:pPr>
         <w:pStyle w:val="Heading1"/>
       </w:pPr>
-      <w:bookmarkStart w:id="2" w:name="_Toc28881979"/>
+      <w:bookmarkStart w:id="1" w:name="_Toc28885398"/>
       <w:r>
         <w:lastRenderedPageBreak/>
         <w:t>Introdução</w:t>
       </w:r>
-      <w:bookmarkEnd w:id="2"/>
+      <w:bookmarkEnd w:id="1"/>
     </w:p>
     <w:p>
       <w:pPr>
@@ -1725,7 +1723,7 @@
       <w:pPr>
         <w:pStyle w:val="Heading1"/>
       </w:pPr>
-      <w:bookmarkStart w:id="3" w:name="_Toc28881980"/>
+      <w:bookmarkStart w:id="2" w:name="_Toc28885399"/>
       <w:r>
         <w:lastRenderedPageBreak/>
         <w:t xml:space="preserve">1º </w:t>
@@ -1736,7 +1734,7 @@
       <w:r>
         <w:t xml:space="preserve"> para várias linhas de fabrico</w:t>
       </w:r>
-      <w:bookmarkEnd w:id="3"/>
+      <w:bookmarkEnd w:id="2"/>
     </w:p>
     <w:p>
       <w:pPr>
@@ -3391,14 +3389,14 @@
       <w:pPr>
         <w:pStyle w:val="Heading1"/>
       </w:pPr>
-      <w:bookmarkStart w:id="4" w:name="_Toc28881981"/>
+      <w:bookmarkStart w:id="3" w:name="_Toc28885400"/>
       <w:r>
         <w:t xml:space="preserve">2º </w:t>
       </w:r>
       <w:r>
         <w:t>Representar as máquinas através de agendas temporais</w:t>
       </w:r>
-      <w:bookmarkEnd w:id="4"/>
+      <w:bookmarkEnd w:id="3"/>
     </w:p>
     <w:p>
       <w:pPr>
@@ -4091,7 +4089,7 @@
       <w:pPr>
         <w:pStyle w:val="Heading1"/>
       </w:pPr>
-      <w:bookmarkStart w:id="5" w:name="_Toc28881982"/>
+      <w:bookmarkStart w:id="4" w:name="_Toc28885401"/>
       <w:r>
         <w:lastRenderedPageBreak/>
         <w:t xml:space="preserve">3º </w:t>
@@ -4108,7 +4106,7 @@
       <w:r>
         <w:t>ra lidar com situações não previstas</w:t>
       </w:r>
-      <w:bookmarkEnd w:id="5"/>
+      <w:bookmarkEnd w:id="4"/>
     </w:p>
     <w:p>
       <w:pPr>
@@ -5015,13 +5013,13 @@
       <w:pPr>
         <w:pStyle w:val="Heading1"/>
       </w:pPr>
-      <w:bookmarkStart w:id="6" w:name="_Hlk28693958"/>
-      <w:bookmarkStart w:id="7" w:name="_Toc28881983"/>
+      <w:bookmarkStart w:id="5" w:name="_Hlk28693958"/>
+      <w:bookmarkStart w:id="6" w:name="_Toc28885402"/>
       <w:r>
         <w:lastRenderedPageBreak/>
         <w:t>4º Estudo da aplicação de uma técnica de Machine Learning a uma área do Planeamento da produção</w:t>
       </w:r>
-      <w:bookmarkEnd w:id="7"/>
+      <w:bookmarkEnd w:id="6"/>
     </w:p>
     <w:p>
       <w:pPr>
@@ -5617,7 +5615,25 @@
           <w:szCs w:val="28"/>
           <w:lang w:val="pt-PT"/>
         </w:rPr>
-        <w:t xml:space="preserve">A </w:t>
+        <w:t>A</w:t>
+      </w:r>
+      <w:r>
+        <w:rPr>
+          <w:rFonts w:ascii="Calibri" w:hAnsi="Calibri" w:cs="Calibri"/>
+          <w:sz w:val="28"/>
+          <w:szCs w:val="28"/>
+          <w:lang w:val="pt-PT"/>
+        </w:rPr>
+        <w:t>s</w:t>
+      </w:r>
+      <w:r>
+        <w:rPr>
+          <w:rFonts w:ascii="Calibri" w:hAnsi="Calibri" w:cs="Calibri"/>
+          <w:sz w:val="28"/>
+          <w:szCs w:val="28"/>
+          <w:lang w:val="pt-PT"/>
+        </w:rPr>
+        <w:t xml:space="preserve"> </w:t>
       </w:r>
       <w:r>
         <w:rPr>
@@ -5744,7 +5760,25 @@
           <w:szCs w:val="28"/>
           <w:lang w:val="pt-PT"/>
         </w:rPr>
-        <w:t xml:space="preserve">de laser e câmaras. </w:t>
+        <w:t>de laser e câm</w:t>
+      </w:r>
+      <w:r>
+        <w:rPr>
+          <w:rFonts w:ascii="Calibri" w:hAnsi="Calibri" w:cs="Calibri"/>
+          <w:sz w:val="28"/>
+          <w:szCs w:val="28"/>
+          <w:lang w:val="pt-PT"/>
+        </w:rPr>
+        <w:t>e</w:t>
+      </w:r>
+      <w:r>
+        <w:rPr>
+          <w:rFonts w:ascii="Calibri" w:hAnsi="Calibri" w:cs="Calibri"/>
+          <w:sz w:val="28"/>
+          <w:szCs w:val="28"/>
+          <w:lang w:val="pt-PT"/>
+        </w:rPr>
+        <w:t xml:space="preserve">ras. </w:t>
       </w:r>
       <w:r>
         <w:rPr>
@@ -5884,43 +5918,7 @@
           <w:szCs w:val="28"/>
           <w:lang w:val="pt-PT"/>
         </w:rPr>
-        <w:t>MASPI: A Multi Agent System for Predictio</w:t>
-      </w:r>
-      <w:r>
-        <w:rPr>
-          <w:rFonts w:ascii="Calibri" w:hAnsi="Calibri" w:cs="Calibri"/>
-          <w:sz w:val="28"/>
-          <w:szCs w:val="28"/>
-          <w:lang w:val="pt-PT"/>
-        </w:rPr>
-        <w:t>n</w:t>
-      </w:r>
-      <w:r>
-        <w:rPr>
-          <w:rFonts w:ascii="Calibri" w:hAnsi="Calibri" w:cs="Calibri"/>
-          <w:sz w:val="28"/>
-          <w:szCs w:val="28"/>
-          <w:lang w:val="pt-PT"/>
-        </w:rPr>
-        <w:t xml:space="preserve"> in Ind</w:t>
-      </w:r>
-      <w:r>
-        <w:rPr>
-          <w:rFonts w:ascii="Calibri" w:hAnsi="Calibri" w:cs="Calibri"/>
-          <w:sz w:val="28"/>
-          <w:szCs w:val="28"/>
-          <w:lang w:val="pt-PT"/>
-        </w:rPr>
-        <w:t>u</w:t>
-      </w:r>
-      <w:r>
-        <w:rPr>
-          <w:rFonts w:ascii="Calibri" w:hAnsi="Calibri" w:cs="Calibri"/>
-          <w:sz w:val="28"/>
-          <w:szCs w:val="28"/>
-          <w:lang w:val="pt-PT"/>
-        </w:rPr>
-        <w:t>stry 4.0 Environment</w:t>
+        <w:t>MASPI: A Multi Agent System for Prediction in Industry 4.0 Environment</w:t>
       </w:r>
       <w:r>
         <w:rPr>
@@ -6022,6 +6020,15 @@
           <w:szCs w:val="28"/>
           <w:lang w:val="pt-PT"/>
         </w:rPr>
+        <w:t xml:space="preserve"> aos agentes, nomeadamente nas ações de processamento,</w:t>
+      </w:r>
+      <w:r>
+        <w:rPr>
+          <w:rFonts w:ascii="Calibri" w:hAnsi="Calibri" w:cs="Calibri"/>
+          <w:sz w:val="28"/>
+          <w:szCs w:val="28"/>
+          <w:lang w:val="pt-PT"/>
+        </w:rPr>
         <w:t xml:space="preserve"> </w:t>
       </w:r>
       <w:r>
@@ -6031,43 +6038,45 @@
           <w:szCs w:val="28"/>
           <w:lang w:val="pt-PT"/>
         </w:rPr>
-        <w:t>aos agentes, nomeadamente nas ações de processamento,</w:t>
-      </w:r>
-      <w:r>
-        <w:rPr>
-          <w:rFonts w:ascii="Calibri" w:hAnsi="Calibri" w:cs="Calibri"/>
-          <w:sz w:val="28"/>
-          <w:szCs w:val="28"/>
-          <w:lang w:val="pt-PT"/>
-        </w:rPr>
-        <w:t xml:space="preserve"> </w:t>
-      </w:r>
-      <w:r>
-        <w:rPr>
-          <w:rFonts w:ascii="Calibri" w:hAnsi="Calibri" w:cs="Calibri"/>
-          <w:sz w:val="28"/>
-          <w:szCs w:val="28"/>
-          <w:lang w:val="pt-PT"/>
-        </w:rPr>
-        <w:t>testes, avaliação e previsão de informação e criação de relatórios para que a manutenção preditiva seja possível.</w:t>
-      </w:r>
-      <w:r>
-        <w:rPr>
-          <w:rFonts w:ascii="Calibri" w:hAnsi="Calibri" w:cs="Calibri"/>
-          <w:sz w:val="28"/>
-          <w:szCs w:val="28"/>
-          <w:lang w:val="pt-PT"/>
-        </w:rPr>
-        <w:t xml:space="preserve"> </w:t>
-      </w:r>
-      <w:r>
-        <w:rPr>
-          <w:rFonts w:ascii="Calibri" w:hAnsi="Calibri" w:cs="Calibri"/>
-          <w:sz w:val="28"/>
-          <w:szCs w:val="28"/>
-          <w:lang w:val="pt-PT"/>
-        </w:rPr>
-        <w:t xml:space="preserve">Para isso são instalados diversos sensores nos equipamentos que medem a temperatura, pressão e vibração e através de conversores convertem o sinal analógico em sinal digital. São criados então diversos agentes de sistema (MAS) que têm responsabilidades </w:t>
+        <w:t xml:space="preserve">testes, avaliação e previsão de informação e criação de relatórios para que a manutenção preditiva seja possível. </w:t>
+      </w:r>
+      <w:r>
+        <w:rPr>
+          <w:rFonts w:ascii="Calibri" w:hAnsi="Calibri" w:cs="Calibri"/>
+          <w:sz w:val="28"/>
+          <w:szCs w:val="28"/>
+          <w:lang w:val="pt-PT"/>
+        </w:rPr>
+        <w:t>Para isso são instalados diversos sensores nos equipamentos que medem a temperatura, pressão e vibração e através de conversores convertem o sinal analógico em sinal digital. São criados então diversos agentes de sistema (MAS</w:t>
+      </w:r>
+      <w:r>
+        <w:rPr>
+          <w:rFonts w:ascii="Calibri" w:hAnsi="Calibri" w:cs="Calibri"/>
+          <w:sz w:val="28"/>
+          <w:szCs w:val="28"/>
+          <w:lang w:val="pt-PT"/>
+        </w:rPr>
+        <w:t xml:space="preserve"> - </w:t>
+      </w:r>
+      <w:r>
+        <w:rPr>
+          <w:rFonts w:ascii="Calibri" w:hAnsi="Calibri" w:cs="Calibri"/>
+          <w:sz w:val="28"/>
+          <w:szCs w:val="28"/>
+          <w:lang w:val="pt-PT"/>
+        </w:rPr>
+        <w:t>Multi Agent System</w:t>
+      </w:r>
+      <w:bookmarkStart w:id="7" w:name="_GoBack"/>
+      <w:bookmarkEnd w:id="7"/>
+      <w:r>
+        <w:rPr>
+          <w:rFonts w:ascii="Calibri" w:hAnsi="Calibri" w:cs="Calibri"/>
+          <w:sz w:val="28"/>
+          <w:szCs w:val="28"/>
+          <w:lang w:val="pt-PT"/>
+        </w:rPr>
+        <w:t xml:space="preserve">) que </w:t>
       </w:r>
       <w:r>
         <w:rPr>
@@ -6077,6 +6086,15 @@
           <w:lang w:val="pt-PT"/>
         </w:rPr>
         <w:lastRenderedPageBreak/>
+        <w:t xml:space="preserve">têm responsabilidades </w:t>
+      </w:r>
+      <w:r>
+        <w:rPr>
+          <w:rFonts w:ascii="Calibri" w:hAnsi="Calibri" w:cs="Calibri"/>
+          <w:sz w:val="28"/>
+          <w:szCs w:val="28"/>
+          <w:lang w:val="pt-PT"/>
+        </w:rPr>
         <w:t>distintas, mas com uma relação estrutural que permite a interação entre</w:t>
       </w:r>
       <w:r>
@@ -6248,14 +6266,27 @@
       <w:r>
         <w:t xml:space="preserve">Figure </w:t>
       </w:r>
-      <w:fldSimple w:instr=" SEQ Figure \* ARABIC ">
-        <w:r>
-          <w:rPr>
-            <w:noProof/>
-          </w:rPr>
-          <w:t>11</w:t>
-        </w:r>
-      </w:fldSimple>
+      <w:r>
+        <w:fldChar w:fldCharType="begin"/>
+      </w:r>
+      <w:r>
+        <w:instrText xml:space="preserve"> SEQ Figure \* ARABIC </w:instrText>
+      </w:r>
+      <w:r>
+        <w:fldChar w:fldCharType="separate"/>
+      </w:r>
+      <w:r>
+        <w:rPr>
+          <w:noProof/>
+        </w:rPr>
+        <w:t>11</w:t>
+      </w:r>
+      <w:r>
+        <w:rPr>
+          <w:noProof/>
+        </w:rPr>
+        <w:fldChar w:fldCharType="end"/>
+      </w:r>
       <w:r>
         <w:t xml:space="preserve"> Retirado de artigo </w:t>
       </w:r>
@@ -6549,12 +6580,150 @@
       <w:pPr>
         <w:pStyle w:val="Heading1"/>
       </w:pPr>
-      <w:bookmarkStart w:id="8" w:name="_Toc28881984"/>
+      <w:bookmarkStart w:id="8" w:name="_Toc28885403"/>
+      <w:r>
+        <w:lastRenderedPageBreak/>
+        <w:t>Conclusão</w:t>
+      </w:r>
+      <w:bookmarkEnd w:id="8"/>
+    </w:p>
+    <w:p>
+      <w:pPr>
+        <w:rPr>
+          <w:lang w:val="pt-PT"/>
+        </w:rPr>
+      </w:pPr>
+    </w:p>
+    <w:p>
+      <w:pPr>
+        <w:autoSpaceDE w:val="0"/>
+        <w:autoSpaceDN w:val="0"/>
+        <w:adjustRightInd w:val="0"/>
+        <w:rPr>
+          <w:rFonts w:ascii="Calibri" w:hAnsi="Calibri" w:cs="Calibri"/>
+          <w:sz w:val="28"/>
+          <w:szCs w:val="28"/>
+          <w:lang w:val="pt-PT"/>
+        </w:rPr>
+      </w:pPr>
+      <w:r>
+        <w:rPr>
+          <w:rFonts w:ascii="Calibri" w:hAnsi="Calibri" w:cs="Calibri"/>
+          <w:sz w:val="28"/>
+          <w:szCs w:val="28"/>
+          <w:lang w:val="pt-PT"/>
+        </w:rPr>
+        <w:t xml:space="preserve">Este trabalho foi importante na consolidação de conhecimentos </w:t>
+      </w:r>
+      <w:r>
+        <w:rPr>
+          <w:rFonts w:ascii="Calibri" w:hAnsi="Calibri" w:cs="Calibri"/>
+          <w:sz w:val="28"/>
+          <w:szCs w:val="28"/>
+          <w:lang w:val="pt-PT"/>
+        </w:rPr>
+        <w:t xml:space="preserve">relativos ao </w:t>
+      </w:r>
+      <w:r>
+        <w:rPr>
+          <w:rFonts w:ascii="Calibri" w:hAnsi="Calibri" w:cs="Calibri"/>
+          <w:sz w:val="28"/>
+          <w:szCs w:val="28"/>
+          <w:lang w:val="pt-PT"/>
+        </w:rPr>
+        <w:t>Algoritmo Genético</w:t>
+      </w:r>
+      <w:r>
+        <w:rPr>
+          <w:rFonts w:ascii="Calibri" w:hAnsi="Calibri" w:cs="Calibri"/>
+          <w:sz w:val="28"/>
+          <w:szCs w:val="28"/>
+          <w:lang w:val="pt-PT"/>
+        </w:rPr>
+        <w:t xml:space="preserve"> em que se fez uma simulação mais próxima da realidade da indústria manufatura, onde existem diversas máquinas em diversas linhas. Essa diversidade torna o problema de escalonamento ainda mais complexo, o que fez com que houvesse necessidade de perceber a que linha seria atribuído o lote de produtos a realizar. O somatório do </w:t>
+      </w:r>
+      <w:r>
+        <w:rPr>
+          <w:rFonts w:ascii="Calibri" w:hAnsi="Calibri" w:cs="Calibri"/>
+          <w:i/>
+          <w:sz w:val="28"/>
+          <w:szCs w:val="28"/>
+          <w:lang w:val="pt-PT"/>
+        </w:rPr>
+        <w:t>makespan</w:t>
+      </w:r>
+      <w:r>
+        <w:rPr>
+          <w:rFonts w:ascii="Calibri" w:hAnsi="Calibri" w:cs="Calibri"/>
+          <w:sz w:val="28"/>
+          <w:szCs w:val="28"/>
+          <w:lang w:val="pt-PT"/>
+        </w:rPr>
+        <w:t xml:space="preserve"> acumulado foi o fator de decisão e a linha que tivesse o menor ficaria com a atribuição do lote referido.</w:t>
+      </w:r>
+    </w:p>
+    <w:p>
+      <w:pPr>
+        <w:autoSpaceDE w:val="0"/>
+        <w:autoSpaceDN w:val="0"/>
+        <w:adjustRightInd w:val="0"/>
+        <w:rPr>
+          <w:rFonts w:ascii="Calibri" w:hAnsi="Calibri" w:cs="Calibri"/>
+          <w:sz w:val="28"/>
+          <w:szCs w:val="28"/>
+          <w:lang w:val="pt-PT"/>
+        </w:rPr>
+      </w:pPr>
+      <w:r>
+        <w:rPr>
+          <w:rFonts w:ascii="Calibri" w:hAnsi="Calibri" w:cs="Calibri"/>
+          <w:sz w:val="28"/>
+          <w:szCs w:val="28"/>
+          <w:lang w:val="pt-PT"/>
+        </w:rPr>
+        <w:t>A fim de otimizar o escalonamento foram ainda criadas agendas, para cada uma das máquinas, que contêm todas as tarefas e respetivos períodos temporais que estas terão que realizar. Posteriormente foram efetuados deslizamentos de blocos de operações que reduzem o período de produção de uma encomenda significativamente.</w:t>
+      </w:r>
+    </w:p>
+    <w:p>
+      <w:pPr>
+        <w:autoSpaceDE w:val="0"/>
+        <w:autoSpaceDN w:val="0"/>
+        <w:adjustRightInd w:val="0"/>
+        <w:rPr>
+          <w:rFonts w:ascii="Calibri" w:hAnsi="Calibri" w:cs="Calibri"/>
+          <w:sz w:val="28"/>
+          <w:szCs w:val="28"/>
+          <w:lang w:val="pt-PT"/>
+        </w:rPr>
+      </w:pPr>
+      <w:r>
+        <w:rPr>
+          <w:rFonts w:ascii="Calibri" w:hAnsi="Calibri" w:cs="Calibri"/>
+          <w:sz w:val="28"/>
+          <w:szCs w:val="28"/>
+          <w:lang w:val="pt-PT"/>
+        </w:rPr>
+        <w:t>Houve também a oportunidade de estudar diversas publicações e artigos científicos para a possibilidade de uma técnica de Machine Learning no planeamento de produção. Este estudo incidiu sobre a previsão de avaria das máquinas, uma vez que um dos maiores problemas da indústria manufatura são precisamente os fatores inesperados que acontecem com os recursos.</w:t>
+      </w:r>
+    </w:p>
+    <w:p>
+      <w:pPr>
+        <w:spacing w:after="160" w:line="259" w:lineRule="auto"/>
+      </w:pPr>
+      <w:r>
+        <w:br w:type="page"/>
+      </w:r>
+    </w:p>
+    <w:p>
+      <w:pPr>
+        <w:pStyle w:val="Heading1"/>
+      </w:pPr>
+      <w:bookmarkStart w:id="9" w:name="_Toc28885404"/>
       <w:r>
         <w:lastRenderedPageBreak/>
         <w:t>Bibliografia</w:t>
       </w:r>
-      <w:bookmarkEnd w:id="8"/>
+      <w:bookmarkEnd w:id="9"/>
     </w:p>
     <w:p>
       <w:pPr>
@@ -6747,210 +6916,10 @@
         <w:fldChar w:fldCharType="end"/>
       </w:r>
     </w:p>
+    <w:bookmarkEnd w:id="5"/>
     <w:p>
       <w:pPr>
         <w:spacing w:after="160" w:line="259" w:lineRule="auto"/>
-        <w:rPr>
-          <w:rFonts w:ascii="Calibri" w:hAnsi="Calibri" w:cs="Calibri"/>
-          <w:sz w:val="28"/>
-          <w:szCs w:val="28"/>
-          <w:lang w:val="pt-PT"/>
-        </w:rPr>
-      </w:pPr>
-      <w:r>
-        <w:rPr>
-          <w:rFonts w:ascii="Calibri" w:hAnsi="Calibri" w:cs="Calibri"/>
-          <w:sz w:val="28"/>
-          <w:szCs w:val="28"/>
-          <w:lang w:val="pt-PT"/>
-        </w:rPr>
-        <w:br w:type="page"/>
-      </w:r>
-    </w:p>
-    <w:p>
-      <w:pPr>
-        <w:pStyle w:val="Heading1"/>
-      </w:pPr>
-      <w:bookmarkStart w:id="9" w:name="_Toc28881985"/>
-      <w:bookmarkEnd w:id="6"/>
-      <w:r>
-        <w:lastRenderedPageBreak/>
-        <w:t>C</w:t>
-      </w:r>
-      <w:r>
-        <w:t>onclusão</w:t>
-      </w:r>
-      <w:bookmarkEnd w:id="9"/>
-    </w:p>
-    <w:p>
-      <w:pPr>
-        <w:rPr>
-          <w:lang w:val="pt-PT"/>
-        </w:rPr>
-      </w:pPr>
-    </w:p>
-    <w:p>
-      <w:pPr>
-        <w:autoSpaceDE w:val="0"/>
-        <w:autoSpaceDN w:val="0"/>
-        <w:adjustRightInd w:val="0"/>
-        <w:rPr>
-          <w:rFonts w:ascii="Calibri" w:hAnsi="Calibri" w:cs="Calibri"/>
-          <w:sz w:val="28"/>
-          <w:szCs w:val="28"/>
-          <w:lang w:val="pt-PT"/>
-        </w:rPr>
-      </w:pPr>
-      <w:r>
-        <w:rPr>
-          <w:rFonts w:ascii="Calibri" w:hAnsi="Calibri" w:cs="Calibri"/>
-          <w:sz w:val="28"/>
-          <w:szCs w:val="28"/>
-          <w:lang w:val="pt-PT"/>
-        </w:rPr>
-        <w:t xml:space="preserve">Este trabalho foi importante na consolidação de conhecimentos </w:t>
-      </w:r>
-      <w:r>
-        <w:rPr>
-          <w:rFonts w:ascii="Calibri" w:hAnsi="Calibri" w:cs="Calibri"/>
-          <w:sz w:val="28"/>
-          <w:szCs w:val="28"/>
-          <w:lang w:val="pt-PT"/>
-        </w:rPr>
-        <w:t xml:space="preserve">relativos ao </w:t>
-      </w:r>
-      <w:r>
-        <w:rPr>
-          <w:rFonts w:ascii="Calibri" w:hAnsi="Calibri" w:cs="Calibri"/>
-          <w:sz w:val="28"/>
-          <w:szCs w:val="28"/>
-          <w:lang w:val="pt-PT"/>
-        </w:rPr>
-        <w:t>Algoritmo Genético</w:t>
-      </w:r>
-      <w:r>
-        <w:rPr>
-          <w:rFonts w:ascii="Calibri" w:hAnsi="Calibri" w:cs="Calibri"/>
-          <w:sz w:val="28"/>
-          <w:szCs w:val="28"/>
-          <w:lang w:val="pt-PT"/>
-        </w:rPr>
-        <w:t xml:space="preserve"> em que se fez uma simulação mais próxima da realidade da indústria manufatura, onde existem diversas máquinas em diversas linhas. Essa diversidade torna o problema de escalonamento ainda mais complexo, o que fez com que houvesse </w:t>
-      </w:r>
-      <w:r>
-        <w:rPr>
-          <w:rFonts w:ascii="Calibri" w:hAnsi="Calibri" w:cs="Calibri"/>
-          <w:sz w:val="28"/>
-          <w:szCs w:val="28"/>
-          <w:lang w:val="pt-PT"/>
-        </w:rPr>
-        <w:t xml:space="preserve">necessidade de perceber a que linha seria atribuído o lote de produtos a realizar. O somatório do </w:t>
-      </w:r>
-      <w:r>
-        <w:rPr>
-          <w:rFonts w:ascii="Calibri" w:hAnsi="Calibri" w:cs="Calibri"/>
-          <w:i/>
-          <w:sz w:val="28"/>
-          <w:szCs w:val="28"/>
-          <w:lang w:val="pt-PT"/>
-        </w:rPr>
-        <w:t>makespan</w:t>
-      </w:r>
-      <w:r>
-        <w:rPr>
-          <w:rFonts w:ascii="Calibri" w:hAnsi="Calibri" w:cs="Calibri"/>
-          <w:sz w:val="28"/>
-          <w:szCs w:val="28"/>
-          <w:lang w:val="pt-PT"/>
-        </w:rPr>
-        <w:t xml:space="preserve"> acumulado foi o fator de decisão e a linha que tivesse o menor ficaria com a atribuição do lote referido.</w:t>
-      </w:r>
-    </w:p>
-    <w:p>
-      <w:pPr>
-        <w:autoSpaceDE w:val="0"/>
-        <w:autoSpaceDN w:val="0"/>
-        <w:adjustRightInd w:val="0"/>
-        <w:rPr>
-          <w:rFonts w:ascii="Calibri" w:hAnsi="Calibri" w:cs="Calibri"/>
-          <w:sz w:val="28"/>
-          <w:szCs w:val="28"/>
-          <w:lang w:val="pt-PT"/>
-        </w:rPr>
-      </w:pPr>
-      <w:r>
-        <w:rPr>
-          <w:rFonts w:ascii="Calibri" w:hAnsi="Calibri" w:cs="Calibri"/>
-          <w:sz w:val="28"/>
-          <w:szCs w:val="28"/>
-          <w:lang w:val="pt-PT"/>
-        </w:rPr>
-        <w:t>A fim de otimizar o escalonamento foram ainda criadas agendas, para cada uma das máquinas, que contêm todas as tarefas e respetivos períodos temporais que estas terão que realizar. Posteriormente foram efetuados deslizamentos de blocos de operações que reduzem o período de produção de uma encomenda significativamente.</w:t>
-      </w:r>
-    </w:p>
-    <w:p>
-      <w:pPr>
-        <w:autoSpaceDE w:val="0"/>
-        <w:autoSpaceDN w:val="0"/>
-        <w:adjustRightInd w:val="0"/>
-        <w:rPr>
-          <w:rFonts w:ascii="Calibri" w:hAnsi="Calibri" w:cs="Calibri"/>
-          <w:sz w:val="28"/>
-          <w:szCs w:val="28"/>
-          <w:lang w:val="pt-PT"/>
-        </w:rPr>
-      </w:pPr>
-      <w:r>
-        <w:rPr>
-          <w:rFonts w:ascii="Calibri" w:hAnsi="Calibri" w:cs="Calibri"/>
-          <w:sz w:val="28"/>
-          <w:szCs w:val="28"/>
-          <w:lang w:val="pt-PT"/>
-        </w:rPr>
-        <w:t>Houve também a oportunidade de estudar divers</w:t>
-      </w:r>
-      <w:r>
-        <w:rPr>
-          <w:rFonts w:ascii="Calibri" w:hAnsi="Calibri" w:cs="Calibri"/>
-          <w:sz w:val="28"/>
-          <w:szCs w:val="28"/>
-          <w:lang w:val="pt-PT"/>
-        </w:rPr>
-        <w:t>a</w:t>
-      </w:r>
-      <w:r>
-        <w:rPr>
-          <w:rFonts w:ascii="Calibri" w:hAnsi="Calibri" w:cs="Calibri"/>
-          <w:sz w:val="28"/>
-          <w:szCs w:val="28"/>
-          <w:lang w:val="pt-PT"/>
-        </w:rPr>
-        <w:t xml:space="preserve">s publicações e artigos científicos para </w:t>
-      </w:r>
-      <w:r>
-        <w:rPr>
-          <w:rFonts w:ascii="Calibri" w:hAnsi="Calibri" w:cs="Calibri"/>
-          <w:sz w:val="28"/>
-          <w:szCs w:val="28"/>
-          <w:lang w:val="pt-PT"/>
-        </w:rPr>
-        <w:t>a possibilidade de uma técnica de Machine Learning no planeamento de produção. Este estudo incidiu sobre a previsão de avaria das máquinas, uma vez que um dos maiores problemas da indústria manufatura são precisamente os fatores inesperados que acontecem com os recursos</w:t>
-      </w:r>
-      <w:r>
-        <w:rPr>
-          <w:rFonts w:ascii="Calibri" w:hAnsi="Calibri" w:cs="Calibri"/>
-          <w:sz w:val="28"/>
-          <w:szCs w:val="28"/>
-          <w:lang w:val="pt-PT"/>
-        </w:rPr>
-        <w:t>.</w:t>
-      </w:r>
-    </w:p>
-    <w:p>
-      <w:pPr>
-        <w:autoSpaceDE w:val="0"/>
-        <w:autoSpaceDN w:val="0"/>
-        <w:adjustRightInd w:val="0"/>
         <w:rPr>
           <w:rFonts w:ascii="Calibri" w:hAnsi="Calibri" w:cs="Calibri"/>
           <w:sz w:val="28"/>
@@ -8587,6 +8556,7 @@
     <w:lsdException w:name="HTML Sample" w:semiHidden="1" w:unhideWhenUsed="1"/>
     <w:lsdException w:name="HTML Typewriter" w:semiHidden="1" w:unhideWhenUsed="1"/>
     <w:lsdException w:name="HTML Variable" w:semiHidden="1" w:unhideWhenUsed="1"/>
+    <w:lsdException w:name="Normal Table" w:semiHidden="1" w:unhideWhenUsed="1"/>
     <w:lsdException w:name="annotation subject" w:semiHidden="1" w:unhideWhenUsed="1"/>
     <w:lsdException w:name="No List" w:semiHidden="1" w:unhideWhenUsed="1"/>
     <w:lsdException w:name="Outline List 1" w:semiHidden="1" w:unhideWhenUsed="1"/>
@@ -8633,8 +8603,10 @@
     <w:lsdException w:name="Table Subtle 2" w:semiHidden="1" w:unhideWhenUsed="1"/>
     <w:lsdException w:name="Table Web 1" w:semiHidden="1" w:unhideWhenUsed="1"/>
     <w:lsdException w:name="Table Web 2" w:semiHidden="1" w:unhideWhenUsed="1"/>
+    <w:lsdException w:name="Table Web 3" w:semiHidden="1" w:unhideWhenUsed="1"/>
     <w:lsdException w:name="Balloon Text" w:semiHidden="1" w:unhideWhenUsed="1"/>
     <w:lsdException w:name="Table Grid" w:uiPriority="39"/>
+    <w:lsdException w:name="Table Theme" w:semiHidden="1" w:unhideWhenUsed="1"/>
     <w:lsdException w:name="Placeholder Text" w:semiHidden="1"/>
     <w:lsdException w:name="No Spacing" w:uiPriority="1" w:qFormat="1"/>
     <w:lsdException w:name="Light Shading" w:uiPriority="60"/>
@@ -9801,7 +9773,7 @@
 </file>
 
 <file path=customXml/itemProps1.xml><?xml version="1.0" encoding="utf-8"?>
-<ds:datastoreItem xmlns:ds="http://schemas.openxmlformats.org/officeDocument/2006/customXml" ds:itemID="{7413A97D-167D-4E45-B727-CFBABFEC4AB2}">
+<ds:datastoreItem xmlns:ds="http://schemas.openxmlformats.org/officeDocument/2006/customXml" ds:itemID="{00451152-765B-8942-A43B-7C6BF1FE3924}">
   <ds:schemaRefs>
     <ds:schemaRef ds:uri="http://schemas.openxmlformats.org/officeDocument/2006/bibliography"/>
   </ds:schemaRefs>

</xml_diff>